<commit_message>
fixed mergeSort function, started working on merge
</commit_message>
<xml_diff>
--- a/H8/2320_H8.docx
+++ b/H8/2320_H8.docx
@@ -745,10 +745,10 @@
         <w:gridCol w:w="626"/>
         <w:gridCol w:w="627"/>
         <w:gridCol w:w="626"/>
-        <w:gridCol w:w="627"/>
+        <w:gridCol w:w="628"/>
         <w:gridCol w:w="627"/>
         <w:gridCol w:w="626"/>
-        <w:gridCol w:w="628"/>
+        <w:gridCol w:w="627"/>
       </w:tblGrid>
       <w:tr>
         <w:trPr>
@@ -929,6 +929,35 @@
         </w:tc>
         <w:tc>
           <w:tcPr>
+            <w:tcW w:w="628" w:type="dxa"/>
+            <w:tcBorders/>
+            <w:shd w:fill="auto" w:val="clear"/>
+          </w:tcPr>
+          <w:p>
+            <w:pPr>
+              <w:pStyle w:val="Normal"/>
+              <w:spacing w:lineRule="auto" w:line="240" w:before="0" w:after="0"/>
+              <w:rPr>
+                <w:b/>
+                <w:b/>
+                <w:color w:val="000000"/>
+                <w:sz w:val="20"/>
+                <w:szCs w:val="22"/>
+              </w:rPr>
+            </w:pPr>
+            <w:r>
+              <w:rPr>
+                <w:b/>
+                <w:color w:val="000000"/>
+                <w:sz w:val="20"/>
+                <w:szCs w:val="22"/>
+              </w:rPr>
+              <w:t>5</w:t>
+            </w:r>
+          </w:p>
+        </w:tc>
+        <w:tc>
+          <w:tcPr>
             <w:tcW w:w="627" w:type="dxa"/>
             <w:tcBorders/>
             <w:shd w:fill="auto" w:val="clear"/>
@@ -952,71 +981,42 @@
                 <w:sz w:val="20"/>
                 <w:szCs w:val="22"/>
               </w:rPr>
-              <w:t>5</w:t>
+              <w:t>6</w:t>
+            </w:r>
+          </w:p>
+        </w:tc>
+        <w:tc>
+          <w:tcPr>
+            <w:tcW w:w="626" w:type="dxa"/>
+            <w:tcBorders/>
+            <w:shd w:fill="auto" w:val="clear"/>
+          </w:tcPr>
+          <w:p>
+            <w:pPr>
+              <w:pStyle w:val="Normal"/>
+              <w:spacing w:lineRule="auto" w:line="240" w:before="0" w:after="0"/>
+              <w:rPr>
+                <w:b/>
+                <w:b/>
+                <w:color w:val="000000"/>
+                <w:sz w:val="20"/>
+                <w:szCs w:val="22"/>
+              </w:rPr>
+            </w:pPr>
+            <w:r>
+              <w:rPr>
+                <w:b/>
+                <w:color w:val="000000"/>
+                <w:sz w:val="20"/>
+                <w:szCs w:val="22"/>
+              </w:rPr>
+              <w:t>7</w:t>
             </w:r>
           </w:p>
         </w:tc>
         <w:tc>
           <w:tcPr>
             <w:tcW w:w="627" w:type="dxa"/>
-            <w:tcBorders/>
-            <w:shd w:fill="auto" w:val="clear"/>
-          </w:tcPr>
-          <w:p>
-            <w:pPr>
-              <w:pStyle w:val="Normal"/>
-              <w:spacing w:lineRule="auto" w:line="240" w:before="0" w:after="0"/>
-              <w:rPr>
-                <w:b/>
-                <w:b/>
-                <w:color w:val="000000"/>
-                <w:sz w:val="20"/>
-                <w:szCs w:val="22"/>
-              </w:rPr>
-            </w:pPr>
-            <w:r>
-              <w:rPr>
-                <w:b/>
-                <w:color w:val="000000"/>
-                <w:sz w:val="20"/>
-                <w:szCs w:val="22"/>
-              </w:rPr>
-              <w:t>6</w:t>
-            </w:r>
-          </w:p>
-        </w:tc>
-        <w:tc>
-          <w:tcPr>
-            <w:tcW w:w="626" w:type="dxa"/>
-            <w:tcBorders/>
-            <w:shd w:fill="auto" w:val="clear"/>
-          </w:tcPr>
-          <w:p>
-            <w:pPr>
-              <w:pStyle w:val="Normal"/>
-              <w:spacing w:lineRule="auto" w:line="240" w:before="0" w:after="0"/>
-              <w:rPr>
-                <w:b/>
-                <w:b/>
-                <w:color w:val="000000"/>
-                <w:sz w:val="20"/>
-                <w:szCs w:val="22"/>
-              </w:rPr>
-            </w:pPr>
-            <w:r>
-              <w:rPr>
-                <w:b/>
-                <w:color w:val="000000"/>
-                <w:sz w:val="20"/>
-                <w:szCs w:val="22"/>
-              </w:rPr>
-              <w:t>7</w:t>
-            </w:r>
-          </w:p>
-        </w:tc>
-        <w:tc>
-          <w:tcPr>
-            <w:tcW w:w="628" w:type="dxa"/>
             <w:tcBorders/>
             <w:shd w:fill="auto" w:val="clear"/>
           </w:tcPr>
@@ -1224,6 +1224,35 @@
         </w:tc>
         <w:tc>
           <w:tcPr>
+            <w:tcW w:w="628" w:type="dxa"/>
+            <w:tcBorders/>
+            <w:shd w:fill="auto" w:val="clear"/>
+          </w:tcPr>
+          <w:p>
+            <w:pPr>
+              <w:pStyle w:val="Normal"/>
+              <w:spacing w:lineRule="auto" w:line="240" w:before="0" w:after="0"/>
+              <w:rPr>
+                <w:b/>
+                <w:b/>
+                <w:color w:val="000000"/>
+                <w:sz w:val="20"/>
+                <w:szCs w:val="22"/>
+              </w:rPr>
+            </w:pPr>
+            <w:r>
+              <w:rPr>
+                <w:b/>
+                <w:color w:val="000000"/>
+                <w:sz w:val="20"/>
+                <w:szCs w:val="22"/>
+              </w:rPr>
+              <w:t>1</w:t>
+            </w:r>
+          </w:p>
+        </w:tc>
+        <w:tc>
+          <w:tcPr>
             <w:tcW w:w="627" w:type="dxa"/>
             <w:tcBorders/>
             <w:shd w:fill="auto" w:val="clear"/>
@@ -1247,71 +1276,42 @@
                 <w:sz w:val="20"/>
                 <w:szCs w:val="22"/>
               </w:rPr>
-              <w:t>1</w:t>
+              <w:t>5</w:t>
+            </w:r>
+          </w:p>
+        </w:tc>
+        <w:tc>
+          <w:tcPr>
+            <w:tcW w:w="626" w:type="dxa"/>
+            <w:tcBorders/>
+            <w:shd w:fill="auto" w:val="clear"/>
+          </w:tcPr>
+          <w:p>
+            <w:pPr>
+              <w:pStyle w:val="Normal"/>
+              <w:spacing w:lineRule="auto" w:line="240" w:before="0" w:after="0"/>
+              <w:rPr>
+                <w:b/>
+                <w:b/>
+                <w:color w:val="000000"/>
+                <w:sz w:val="20"/>
+                <w:szCs w:val="22"/>
+              </w:rPr>
+            </w:pPr>
+            <w:r>
+              <w:rPr>
+                <w:b/>
+                <w:color w:val="000000"/>
+                <w:sz w:val="20"/>
+                <w:szCs w:val="22"/>
+              </w:rPr>
+              <w:t>10</w:t>
             </w:r>
           </w:p>
         </w:tc>
         <w:tc>
           <w:tcPr>
             <w:tcW w:w="627" w:type="dxa"/>
-            <w:tcBorders/>
-            <w:shd w:fill="auto" w:val="clear"/>
-          </w:tcPr>
-          <w:p>
-            <w:pPr>
-              <w:pStyle w:val="Normal"/>
-              <w:spacing w:lineRule="auto" w:line="240" w:before="0" w:after="0"/>
-              <w:rPr>
-                <w:b/>
-                <w:b/>
-                <w:color w:val="000000"/>
-                <w:sz w:val="20"/>
-                <w:szCs w:val="22"/>
-              </w:rPr>
-            </w:pPr>
-            <w:r>
-              <w:rPr>
-                <w:b/>
-                <w:color w:val="000000"/>
-                <w:sz w:val="20"/>
-                <w:szCs w:val="22"/>
-              </w:rPr>
-              <w:t>5</w:t>
-            </w:r>
-          </w:p>
-        </w:tc>
-        <w:tc>
-          <w:tcPr>
-            <w:tcW w:w="626" w:type="dxa"/>
-            <w:tcBorders/>
-            <w:shd w:fill="auto" w:val="clear"/>
-          </w:tcPr>
-          <w:p>
-            <w:pPr>
-              <w:pStyle w:val="Normal"/>
-              <w:spacing w:lineRule="auto" w:line="240" w:before="0" w:after="0"/>
-              <w:rPr>
-                <w:b/>
-                <w:b/>
-                <w:color w:val="000000"/>
-                <w:sz w:val="20"/>
-                <w:szCs w:val="22"/>
-              </w:rPr>
-            </w:pPr>
-            <w:r>
-              <w:rPr>
-                <w:b/>
-                <w:color w:val="000000"/>
-                <w:sz w:val="20"/>
-                <w:szCs w:val="22"/>
-              </w:rPr>
-              <w:t>10</w:t>
-            </w:r>
-          </w:p>
-        </w:tc>
-        <w:tc>
-          <w:tcPr>
-            <w:tcW w:w="628" w:type="dxa"/>
             <w:tcBorders/>
             <w:shd w:fill="auto" w:val="clear"/>
           </w:tcPr>
@@ -1540,6 +1540,35 @@
         </w:tc>
         <w:tc>
           <w:tcPr>
+            <w:tcW w:w="628" w:type="dxa"/>
+            <w:tcBorders/>
+            <w:shd w:fill="auto" w:val="clear"/>
+          </w:tcPr>
+          <w:p>
+            <w:pPr>
+              <w:pStyle w:val="Normal"/>
+              <w:spacing w:lineRule="auto" w:line="240" w:before="0" w:after="0"/>
+              <w:rPr>
+                <w:b/>
+                <w:b/>
+                <w:color w:val="000000"/>
+                <w:sz w:val="20"/>
+                <w:szCs w:val="22"/>
+              </w:rPr>
+            </w:pPr>
+            <w:r>
+              <w:rPr>
+                <w:b/>
+                <w:color w:val="000000"/>
+                <w:sz w:val="20"/>
+                <w:szCs w:val="22"/>
+              </w:rPr>
+              <w:t>1</w:t>
+            </w:r>
+          </w:p>
+        </w:tc>
+        <w:tc>
+          <w:tcPr>
             <w:tcW w:w="627" w:type="dxa"/>
             <w:tcBorders/>
             <w:shd w:fill="auto" w:val="clear"/>
@@ -1563,71 +1592,42 @@
                 <w:sz w:val="20"/>
                 <w:szCs w:val="22"/>
               </w:rPr>
-              <w:t>1</w:t>
+              <w:t>5</w:t>
+            </w:r>
+          </w:p>
+        </w:tc>
+        <w:tc>
+          <w:tcPr>
+            <w:tcW w:w="626" w:type="dxa"/>
+            <w:tcBorders/>
+            <w:shd w:fill="auto" w:val="clear"/>
+          </w:tcPr>
+          <w:p>
+            <w:pPr>
+              <w:pStyle w:val="Normal"/>
+              <w:spacing w:lineRule="auto" w:line="240" w:before="0" w:after="0"/>
+              <w:rPr>
+                <w:b/>
+                <w:b/>
+                <w:color w:val="000000"/>
+                <w:sz w:val="20"/>
+                <w:szCs w:val="22"/>
+              </w:rPr>
+            </w:pPr>
+            <w:r>
+              <w:rPr>
+                <w:b/>
+                <w:color w:val="000000"/>
+                <w:sz w:val="20"/>
+                <w:szCs w:val="22"/>
+              </w:rPr>
+              <w:t>10</w:t>
             </w:r>
           </w:p>
         </w:tc>
         <w:tc>
           <w:tcPr>
             <w:tcW w:w="627" w:type="dxa"/>
-            <w:tcBorders/>
-            <w:shd w:fill="auto" w:val="clear"/>
-          </w:tcPr>
-          <w:p>
-            <w:pPr>
-              <w:pStyle w:val="Normal"/>
-              <w:spacing w:lineRule="auto" w:line="240" w:before="0" w:after="0"/>
-              <w:rPr>
-                <w:b/>
-                <w:b/>
-                <w:color w:val="000000"/>
-                <w:sz w:val="20"/>
-                <w:szCs w:val="22"/>
-              </w:rPr>
-            </w:pPr>
-            <w:r>
-              <w:rPr>
-                <w:b/>
-                <w:color w:val="000000"/>
-                <w:sz w:val="20"/>
-                <w:szCs w:val="22"/>
-              </w:rPr>
-              <w:t>5</w:t>
-            </w:r>
-          </w:p>
-        </w:tc>
-        <w:tc>
-          <w:tcPr>
-            <w:tcW w:w="626" w:type="dxa"/>
-            <w:tcBorders/>
-            <w:shd w:fill="auto" w:val="clear"/>
-          </w:tcPr>
-          <w:p>
-            <w:pPr>
-              <w:pStyle w:val="Normal"/>
-              <w:spacing w:lineRule="auto" w:line="240" w:before="0" w:after="0"/>
-              <w:rPr>
-                <w:b/>
-                <w:b/>
-                <w:color w:val="000000"/>
-                <w:sz w:val="20"/>
-                <w:szCs w:val="22"/>
-              </w:rPr>
-            </w:pPr>
-            <w:r>
-              <w:rPr>
-                <w:b/>
-                <w:color w:val="000000"/>
-                <w:sz w:val="20"/>
-                <w:szCs w:val="22"/>
-              </w:rPr>
-              <w:t>10</w:t>
-            </w:r>
-          </w:p>
-        </w:tc>
-        <w:tc>
-          <w:tcPr>
-            <w:tcW w:w="628" w:type="dxa"/>
             <w:tcBorders/>
             <w:shd w:fill="auto" w:val="clear"/>
           </w:tcPr>
@@ -1857,6 +1857,35 @@
         </w:tc>
         <w:tc>
           <w:tcPr>
+            <w:tcW w:w="628" w:type="dxa"/>
+            <w:tcBorders/>
+            <w:shd w:fill="auto" w:val="clear"/>
+          </w:tcPr>
+          <w:p>
+            <w:pPr>
+              <w:pStyle w:val="Normal"/>
+              <w:spacing w:lineRule="auto" w:line="240" w:before="0" w:after="0"/>
+              <w:rPr>
+                <w:b/>
+                <w:b/>
+                <w:color w:val="000000"/>
+                <w:sz w:val="20"/>
+                <w:szCs w:val="22"/>
+              </w:rPr>
+            </w:pPr>
+            <w:r>
+              <w:rPr>
+                <w:b/>
+                <w:color w:val="000000"/>
+                <w:sz w:val="20"/>
+                <w:szCs w:val="22"/>
+              </w:rPr>
+              <w:t>1</w:t>
+            </w:r>
+          </w:p>
+        </w:tc>
+        <w:tc>
+          <w:tcPr>
             <w:tcW w:w="627" w:type="dxa"/>
             <w:tcBorders/>
             <w:shd w:fill="auto" w:val="clear"/>
@@ -1880,71 +1909,42 @@
                 <w:sz w:val="20"/>
                 <w:szCs w:val="22"/>
               </w:rPr>
-              <w:t>1</w:t>
+              <w:t>5</w:t>
+            </w:r>
+          </w:p>
+        </w:tc>
+        <w:tc>
+          <w:tcPr>
+            <w:tcW w:w="626" w:type="dxa"/>
+            <w:tcBorders/>
+            <w:shd w:fill="auto" w:val="clear"/>
+          </w:tcPr>
+          <w:p>
+            <w:pPr>
+              <w:pStyle w:val="Normal"/>
+              <w:spacing w:lineRule="auto" w:line="240" w:before="0" w:after="0"/>
+              <w:rPr>
+                <w:b/>
+                <w:b/>
+                <w:color w:val="000000"/>
+                <w:sz w:val="20"/>
+                <w:szCs w:val="22"/>
+              </w:rPr>
+            </w:pPr>
+            <w:r>
+              <w:rPr>
+                <w:b/>
+                <w:color w:val="000000"/>
+                <w:sz w:val="20"/>
+                <w:szCs w:val="22"/>
+              </w:rPr>
+              <w:t>10</w:t>
             </w:r>
           </w:p>
         </w:tc>
         <w:tc>
           <w:tcPr>
             <w:tcW w:w="627" w:type="dxa"/>
-            <w:tcBorders/>
-            <w:shd w:fill="auto" w:val="clear"/>
-          </w:tcPr>
-          <w:p>
-            <w:pPr>
-              <w:pStyle w:val="Normal"/>
-              <w:spacing w:lineRule="auto" w:line="240" w:before="0" w:after="0"/>
-              <w:rPr>
-                <w:b/>
-                <w:b/>
-                <w:color w:val="000000"/>
-                <w:sz w:val="20"/>
-                <w:szCs w:val="22"/>
-              </w:rPr>
-            </w:pPr>
-            <w:r>
-              <w:rPr>
-                <w:b/>
-                <w:color w:val="000000"/>
-                <w:sz w:val="20"/>
-                <w:szCs w:val="22"/>
-              </w:rPr>
-              <w:t>5</w:t>
-            </w:r>
-          </w:p>
-        </w:tc>
-        <w:tc>
-          <w:tcPr>
-            <w:tcW w:w="626" w:type="dxa"/>
-            <w:tcBorders/>
-            <w:shd w:fill="auto" w:val="clear"/>
-          </w:tcPr>
-          <w:p>
-            <w:pPr>
-              <w:pStyle w:val="Normal"/>
-              <w:spacing w:lineRule="auto" w:line="240" w:before="0" w:after="0"/>
-              <w:rPr>
-                <w:b/>
-                <w:b/>
-                <w:color w:val="000000"/>
-                <w:sz w:val="20"/>
-                <w:szCs w:val="22"/>
-              </w:rPr>
-            </w:pPr>
-            <w:r>
-              <w:rPr>
-                <w:b/>
-                <w:color w:val="000000"/>
-                <w:sz w:val="20"/>
-                <w:szCs w:val="22"/>
-              </w:rPr>
-              <w:t>10</w:t>
-            </w:r>
-          </w:p>
-        </w:tc>
-        <w:tc>
-          <w:tcPr>
-            <w:tcW w:w="628" w:type="dxa"/>
             <w:tcBorders/>
             <w:shd w:fill="auto" w:val="clear"/>
           </w:tcPr>
@@ -2176,6 +2176,35 @@
         </w:tc>
         <w:tc>
           <w:tcPr>
+            <w:tcW w:w="628" w:type="dxa"/>
+            <w:tcBorders/>
+            <w:shd w:fill="auto" w:val="clear"/>
+          </w:tcPr>
+          <w:p>
+            <w:pPr>
+              <w:pStyle w:val="Normal"/>
+              <w:spacing w:lineRule="auto" w:line="240" w:before="0" w:after="0"/>
+              <w:rPr>
+                <w:b/>
+                <w:b/>
+                <w:color w:val="000000"/>
+                <w:sz w:val="20"/>
+                <w:szCs w:val="22"/>
+              </w:rPr>
+            </w:pPr>
+            <w:r>
+              <w:rPr>
+                <w:b/>
+                <w:color w:val="000000"/>
+                <w:sz w:val="20"/>
+                <w:szCs w:val="22"/>
+              </w:rPr>
+              <w:t>1</w:t>
+            </w:r>
+          </w:p>
+        </w:tc>
+        <w:tc>
+          <w:tcPr>
             <w:tcW w:w="627" w:type="dxa"/>
             <w:tcBorders/>
             <w:shd w:fill="auto" w:val="clear"/>
@@ -2199,71 +2228,42 @@
                 <w:sz w:val="20"/>
                 <w:szCs w:val="22"/>
               </w:rPr>
-              <w:t>1</w:t>
+              <w:t>5</w:t>
+            </w:r>
+          </w:p>
+        </w:tc>
+        <w:tc>
+          <w:tcPr>
+            <w:tcW w:w="626" w:type="dxa"/>
+            <w:tcBorders/>
+            <w:shd w:fill="auto" w:val="clear"/>
+          </w:tcPr>
+          <w:p>
+            <w:pPr>
+              <w:pStyle w:val="Normal"/>
+              <w:spacing w:lineRule="auto" w:line="240" w:before="0" w:after="0"/>
+              <w:rPr>
+                <w:b/>
+                <w:b/>
+                <w:color w:val="000000"/>
+                <w:sz w:val="20"/>
+                <w:szCs w:val="22"/>
+              </w:rPr>
+            </w:pPr>
+            <w:r>
+              <w:rPr>
+                <w:b/>
+                <w:color w:val="000000"/>
+                <w:sz w:val="20"/>
+                <w:szCs w:val="22"/>
+              </w:rPr>
+              <w:t>10</w:t>
             </w:r>
           </w:p>
         </w:tc>
         <w:tc>
           <w:tcPr>
             <w:tcW w:w="627" w:type="dxa"/>
-            <w:tcBorders/>
-            <w:shd w:fill="auto" w:val="clear"/>
-          </w:tcPr>
-          <w:p>
-            <w:pPr>
-              <w:pStyle w:val="Normal"/>
-              <w:spacing w:lineRule="auto" w:line="240" w:before="0" w:after="0"/>
-              <w:rPr>
-                <w:b/>
-                <w:b/>
-                <w:color w:val="000000"/>
-                <w:sz w:val="20"/>
-                <w:szCs w:val="22"/>
-              </w:rPr>
-            </w:pPr>
-            <w:r>
-              <w:rPr>
-                <w:b/>
-                <w:color w:val="000000"/>
-                <w:sz w:val="20"/>
-                <w:szCs w:val="22"/>
-              </w:rPr>
-              <w:t>5</w:t>
-            </w:r>
-          </w:p>
-        </w:tc>
-        <w:tc>
-          <w:tcPr>
-            <w:tcW w:w="626" w:type="dxa"/>
-            <w:tcBorders/>
-            <w:shd w:fill="auto" w:val="clear"/>
-          </w:tcPr>
-          <w:p>
-            <w:pPr>
-              <w:pStyle w:val="Normal"/>
-              <w:spacing w:lineRule="auto" w:line="240" w:before="0" w:after="0"/>
-              <w:rPr>
-                <w:b/>
-                <w:b/>
-                <w:color w:val="000000"/>
-                <w:sz w:val="20"/>
-                <w:szCs w:val="22"/>
-              </w:rPr>
-            </w:pPr>
-            <w:r>
-              <w:rPr>
-                <w:b/>
-                <w:color w:val="000000"/>
-                <w:sz w:val="20"/>
-                <w:szCs w:val="22"/>
-              </w:rPr>
-              <w:t>10</w:t>
-            </w:r>
-          </w:p>
-        </w:tc>
-        <w:tc>
-          <w:tcPr>
-            <w:tcW w:w="628" w:type="dxa"/>
             <w:tcBorders/>
             <w:shd w:fill="auto" w:val="clear"/>
           </w:tcPr>
@@ -2495,6 +2495,35 @@
         </w:tc>
         <w:tc>
           <w:tcPr>
+            <w:tcW w:w="628" w:type="dxa"/>
+            <w:tcBorders/>
+            <w:shd w:fill="auto" w:val="clear"/>
+          </w:tcPr>
+          <w:p>
+            <w:pPr>
+              <w:pStyle w:val="Normal"/>
+              <w:spacing w:lineRule="auto" w:line="240" w:before="0" w:after="0"/>
+              <w:rPr>
+                <w:b/>
+                <w:b/>
+                <w:color w:val="000000"/>
+                <w:sz w:val="20"/>
+                <w:szCs w:val="22"/>
+              </w:rPr>
+            </w:pPr>
+            <w:r>
+              <w:rPr>
+                <w:b/>
+                <w:color w:val="000000"/>
+                <w:sz w:val="20"/>
+                <w:szCs w:val="22"/>
+              </w:rPr>
+              <w:t>1</w:t>
+            </w:r>
+          </w:p>
+        </w:tc>
+        <w:tc>
+          <w:tcPr>
             <w:tcW w:w="627" w:type="dxa"/>
             <w:tcBorders/>
             <w:shd w:fill="auto" w:val="clear"/>
@@ -2518,71 +2547,42 @@
                 <w:sz w:val="20"/>
                 <w:szCs w:val="22"/>
               </w:rPr>
-              <w:t>1</w:t>
+              <w:t>5</w:t>
+            </w:r>
+          </w:p>
+        </w:tc>
+        <w:tc>
+          <w:tcPr>
+            <w:tcW w:w="626" w:type="dxa"/>
+            <w:tcBorders/>
+            <w:shd w:fill="auto" w:val="clear"/>
+          </w:tcPr>
+          <w:p>
+            <w:pPr>
+              <w:pStyle w:val="Normal"/>
+              <w:spacing w:lineRule="auto" w:line="240" w:before="0" w:after="0"/>
+              <w:rPr>
+                <w:b/>
+                <w:b/>
+                <w:color w:val="000000"/>
+                <w:sz w:val="20"/>
+                <w:szCs w:val="22"/>
+              </w:rPr>
+            </w:pPr>
+            <w:r>
+              <w:rPr>
+                <w:b/>
+                <w:color w:val="000000"/>
+                <w:sz w:val="20"/>
+                <w:szCs w:val="22"/>
+              </w:rPr>
+              <w:t>10</w:t>
             </w:r>
           </w:p>
         </w:tc>
         <w:tc>
           <w:tcPr>
             <w:tcW w:w="627" w:type="dxa"/>
-            <w:tcBorders/>
-            <w:shd w:fill="auto" w:val="clear"/>
-          </w:tcPr>
-          <w:p>
-            <w:pPr>
-              <w:pStyle w:val="Normal"/>
-              <w:spacing w:lineRule="auto" w:line="240" w:before="0" w:after="0"/>
-              <w:rPr>
-                <w:b/>
-                <w:b/>
-                <w:color w:val="000000"/>
-                <w:sz w:val="20"/>
-                <w:szCs w:val="22"/>
-              </w:rPr>
-            </w:pPr>
-            <w:r>
-              <w:rPr>
-                <w:b/>
-                <w:color w:val="000000"/>
-                <w:sz w:val="20"/>
-                <w:szCs w:val="22"/>
-              </w:rPr>
-              <w:t>5</w:t>
-            </w:r>
-          </w:p>
-        </w:tc>
-        <w:tc>
-          <w:tcPr>
-            <w:tcW w:w="626" w:type="dxa"/>
-            <w:tcBorders/>
-            <w:shd w:fill="auto" w:val="clear"/>
-          </w:tcPr>
-          <w:p>
-            <w:pPr>
-              <w:pStyle w:val="Normal"/>
-              <w:spacing w:lineRule="auto" w:line="240" w:before="0" w:after="0"/>
-              <w:rPr>
-                <w:b/>
-                <w:b/>
-                <w:color w:val="000000"/>
-                <w:sz w:val="20"/>
-                <w:szCs w:val="22"/>
-              </w:rPr>
-            </w:pPr>
-            <w:r>
-              <w:rPr>
-                <w:b/>
-                <w:color w:val="000000"/>
-                <w:sz w:val="20"/>
-                <w:szCs w:val="22"/>
-              </w:rPr>
-              <w:t>10</w:t>
-            </w:r>
-          </w:p>
-        </w:tc>
-        <w:tc>
-          <w:tcPr>
-            <w:tcW w:w="628" w:type="dxa"/>
             <w:tcBorders/>
             <w:shd w:fill="auto" w:val="clear"/>
           </w:tcPr>
@@ -2812,7 +2812,7 @@
         </w:tc>
         <w:tc>
           <w:tcPr>
-            <w:tcW w:w="627" w:type="dxa"/>
+            <w:tcW w:w="628" w:type="dxa"/>
             <w:tcBorders/>
             <w:shd w:fill="auto" w:val="clear"/>
           </w:tcPr>
@@ -2901,7 +2901,7 @@
         </w:tc>
         <w:tc>
           <w:tcPr>
-            <w:tcW w:w="628" w:type="dxa"/>
+            <w:tcW w:w="627" w:type="dxa"/>
             <w:tcBorders/>
             <w:shd w:fill="auto" w:val="clear"/>
           </w:tcPr>
@@ -3129,7 +3129,7 @@
         </w:tc>
         <w:tc>
           <w:tcPr>
-            <w:tcW w:w="627" w:type="dxa"/>
+            <w:tcW w:w="628" w:type="dxa"/>
             <w:tcBorders/>
             <w:shd w:fill="auto" w:val="clear"/>
           </w:tcPr>
@@ -3222,7 +3222,7 @@
         </w:tc>
         <w:tc>
           <w:tcPr>
-            <w:tcW w:w="628" w:type="dxa"/>
+            <w:tcW w:w="627" w:type="dxa"/>
             <w:tcBorders/>
             <w:shd w:fill="auto" w:val="clear"/>
           </w:tcPr>
@@ -3450,7 +3450,7 @@
         </w:tc>
         <w:tc>
           <w:tcPr>
-            <w:tcW w:w="627" w:type="dxa"/>
+            <w:tcW w:w="628" w:type="dxa"/>
             <w:tcBorders/>
             <w:shd w:fill="auto" w:val="clear"/>
           </w:tcPr>
@@ -3541,7 +3541,7 @@
         </w:tc>
         <w:tc>
           <w:tcPr>
-            <w:tcW w:w="628" w:type="dxa"/>
+            <w:tcW w:w="627" w:type="dxa"/>
             <w:tcBorders/>
             <w:shd w:fill="auto" w:val="clear"/>
           </w:tcPr>
@@ -3769,7 +3769,7 @@
         </w:tc>
         <w:tc>
           <w:tcPr>
-            <w:tcW w:w="627" w:type="dxa"/>
+            <w:tcW w:w="628" w:type="dxa"/>
             <w:tcBorders/>
             <w:shd w:fill="auto" w:val="clear"/>
           </w:tcPr>
@@ -3860,7 +3860,7 @@
         </w:tc>
         <w:tc>
           <w:tcPr>
-            <w:tcW w:w="628" w:type="dxa"/>
+            <w:tcW w:w="627" w:type="dxa"/>
             <w:tcBorders/>
             <w:shd w:fill="auto" w:val="clear"/>
           </w:tcPr>
@@ -4092,7 +4092,7 @@
         </w:tc>
         <w:tc>
           <w:tcPr>
-            <w:tcW w:w="627" w:type="dxa"/>
+            <w:tcW w:w="628" w:type="dxa"/>
             <w:tcBorders/>
             <w:shd w:fill="auto" w:val="clear"/>
           </w:tcPr>
@@ -4183,7 +4183,7 @@
         </w:tc>
         <w:tc>
           <w:tcPr>
-            <w:tcW w:w="628" w:type="dxa"/>
+            <w:tcW w:w="627" w:type="dxa"/>
             <w:tcBorders/>
             <w:shd w:fill="auto" w:val="clear"/>
           </w:tcPr>
@@ -5561,17 +5561,19 @@
         <w:gridCol w:w="1200"/>
         <w:gridCol w:w="820"/>
         <w:gridCol w:w="1238"/>
-        <w:gridCol w:w="897"/>
+        <w:gridCol w:w="896"/>
+        <w:gridCol w:w="1"/>
         <w:gridCol w:w="794"/>
         <w:gridCol w:w="843"/>
         <w:gridCol w:w="1427"/>
-        <w:gridCol w:w="1080"/>
+        <w:gridCol w:w="1079"/>
+        <w:gridCol w:w="1"/>
         <w:gridCol w:w="630"/>
         <w:gridCol w:w="721"/>
-        <w:gridCol w:w="809"/>
-        <w:gridCol w:w="1081"/>
-        <w:gridCol w:w="991"/>
-        <w:gridCol w:w="1"/>
+        <w:gridCol w:w="808"/>
+        <w:gridCol w:w="1082"/>
+        <w:gridCol w:w="989"/>
+        <w:gridCol w:w="3"/>
         <w:gridCol w:w="1123"/>
         <w:gridCol w:w="962"/>
       </w:tblGrid>
@@ -5601,7 +5603,7 @@
         </w:tc>
         <w:tc>
           <w:tcPr>
-            <w:tcW w:w="2955" w:type="dxa"/>
+            <w:tcW w:w="2954" w:type="dxa"/>
             <w:gridSpan w:val="3"/>
             <w:tcBorders/>
             <w:shd w:fill="auto" w:val="clear"/>
@@ -5625,7 +5627,7 @@
         <w:tc>
           <w:tcPr>
             <w:tcW w:w="4144" w:type="dxa"/>
-            <w:gridSpan w:val="4"/>
+            <w:gridSpan w:val="5"/>
             <w:tcBorders/>
             <w:shd w:fill="auto" w:val="clear"/>
           </w:tcPr>
@@ -5647,8 +5649,8 @@
         </w:tc>
         <w:tc>
           <w:tcPr>
-            <w:tcW w:w="4232" w:type="dxa"/>
-            <w:gridSpan w:val="5"/>
+            <w:tcW w:w="4231" w:type="dxa"/>
+            <w:gridSpan w:val="6"/>
             <w:tcBorders/>
             <w:shd w:fill="auto" w:val="clear"/>
           </w:tcPr>
@@ -5670,7 +5672,7 @@
         </w:tc>
         <w:tc>
           <w:tcPr>
-            <w:tcW w:w="2086" w:type="dxa"/>
+            <w:tcW w:w="2088" w:type="dxa"/>
             <w:gridSpan w:val="3"/>
             <w:tcBorders/>
             <w:shd w:fill="auto" w:val="clear"/>
@@ -5769,6 +5771,7 @@
         <w:tc>
           <w:tcPr>
             <w:tcW w:w="897" w:type="dxa"/>
+            <w:gridSpan w:val="2"/>
             <w:tcBorders/>
             <w:shd w:fill="auto" w:val="clear"/>
           </w:tcPr>
@@ -5857,6 +5860,7 @@
         <w:tc>
           <w:tcPr>
             <w:tcW w:w="1080" w:type="dxa"/>
+            <w:gridSpan w:val="2"/>
             <w:tcBorders/>
             <w:shd w:fill="auto" w:val="clear"/>
           </w:tcPr>
@@ -5922,7 +5926,7 @@
         </w:tc>
         <w:tc>
           <w:tcPr>
-            <w:tcW w:w="809" w:type="dxa"/>
+            <w:tcW w:w="808" w:type="dxa"/>
             <w:tcBorders/>
             <w:shd w:fill="auto" w:val="clear"/>
           </w:tcPr>
@@ -5944,7 +5948,7 @@
         </w:tc>
         <w:tc>
           <w:tcPr>
-            <w:tcW w:w="1081" w:type="dxa"/>
+            <w:tcW w:w="1082" w:type="dxa"/>
             <w:tcBorders/>
             <w:shd w:fill="auto" w:val="clear"/>
           </w:tcPr>
@@ -6143,6 +6147,7 @@
         <w:tc>
           <w:tcPr>
             <w:tcW w:w="897" w:type="dxa"/>
+            <w:gridSpan w:val="2"/>
             <w:tcBorders/>
             <w:shd w:fill="auto" w:val="clear"/>
           </w:tcPr>
@@ -6299,6 +6304,7 @@
         <w:tc>
           <w:tcPr>
             <w:tcW w:w="1080" w:type="dxa"/>
+            <w:gridSpan w:val="2"/>
             <w:tcBorders/>
             <w:shd w:fill="auto" w:val="clear"/>
           </w:tcPr>
@@ -6373,7 +6379,7 @@
         </w:tc>
         <w:tc>
           <w:tcPr>
-            <w:tcW w:w="809" w:type="dxa"/>
+            <w:tcW w:w="808" w:type="dxa"/>
             <w:tcBorders/>
             <w:shd w:fill="auto" w:val="clear"/>
           </w:tcPr>
@@ -6394,7 +6400,7 @@
         </w:tc>
         <w:tc>
           <w:tcPr>
-            <w:tcW w:w="1081" w:type="dxa"/>
+            <w:tcW w:w="1082" w:type="dxa"/>
             <w:tcBorders/>
             <w:shd w:fill="auto" w:val="clear"/>
           </w:tcPr>
@@ -6546,6 +6552,7 @@
         <w:tc>
           <w:tcPr>
             <w:tcW w:w="897" w:type="dxa"/>
+            <w:gridSpan w:val="2"/>
             <w:tcBorders/>
             <w:shd w:fill="auto" w:val="clear"/>
           </w:tcPr>
@@ -6630,6 +6637,7 @@
         <w:tc>
           <w:tcPr>
             <w:tcW w:w="1080" w:type="dxa"/>
+            <w:gridSpan w:val="2"/>
             <w:tcBorders/>
             <w:shd w:fill="auto" w:val="clear"/>
           </w:tcPr>
@@ -6692,7 +6700,7 @@
         </w:tc>
         <w:tc>
           <w:tcPr>
-            <w:tcW w:w="809" w:type="dxa"/>
+            <w:tcW w:w="808" w:type="dxa"/>
             <w:tcBorders/>
             <w:shd w:fill="auto" w:val="clear"/>
           </w:tcPr>
@@ -6713,7 +6721,7 @@
         </w:tc>
         <w:tc>
           <w:tcPr>
-            <w:tcW w:w="1081" w:type="dxa"/>
+            <w:tcW w:w="1082" w:type="dxa"/>
             <w:tcBorders/>
             <w:shd w:fill="auto" w:val="clear"/>
           </w:tcPr>
@@ -6892,6 +6900,7 @@
         <w:tc>
           <w:tcPr>
             <w:tcW w:w="897" w:type="dxa"/>
+            <w:gridSpan w:val="2"/>
             <w:tcBorders/>
             <w:shd w:fill="auto" w:val="clear"/>
           </w:tcPr>
@@ -6976,6 +6985,7 @@
         <w:tc>
           <w:tcPr>
             <w:tcW w:w="1080" w:type="dxa"/>
+            <w:gridSpan w:val="2"/>
             <w:tcBorders/>
             <w:shd w:fill="auto" w:val="clear"/>
           </w:tcPr>
@@ -7038,7 +7048,7 @@
         </w:tc>
         <w:tc>
           <w:tcPr>
-            <w:tcW w:w="809" w:type="dxa"/>
+            <w:tcW w:w="808" w:type="dxa"/>
             <w:tcBorders/>
             <w:shd w:fill="auto" w:val="clear"/>
           </w:tcPr>
@@ -7059,7 +7069,7 @@
         </w:tc>
         <w:tc>
           <w:tcPr>
-            <w:tcW w:w="1081" w:type="dxa"/>
+            <w:tcW w:w="1082" w:type="dxa"/>
             <w:tcBorders/>
             <w:shd w:fill="auto" w:val="clear"/>
           </w:tcPr>
@@ -7229,17 +7239,7 @@
           <w:sz w:val="26"/>
           <w:szCs w:val="26"/>
         </w:rPr>
-        <w:t>Tim Peters</w:t>
-      </w:r>
-      <w:r>
-        <w:rPr>
-          <w:b/>
-          <w:bCs/>
-          <w:color w:val="21409A"/>
-          <w:sz w:val="26"/>
-          <w:szCs w:val="26"/>
-        </w:rPr>
-        <w:t xml:space="preserve"> </w:t>
+        <w:t xml:space="preserve">Tim Peters </w:t>
       </w:r>
       <w:r>
         <w:rPr/>
@@ -7306,11 +7306,7 @@
       </w:r>
       <w:r>
         <w:rPr/>
-        <w:t xml:space="preserve"> </w:t>
-      </w:r>
-      <w:r>
-        <w:rPr/>
-        <w:t>)</w:t>
+        <w:t xml:space="preserve"> )</w:t>
       </w:r>
     </w:p>
     <w:p>
@@ -7442,13 +7438,7 @@
         <w:rPr>
           <w:color w:val="000000"/>
         </w:rPr>
-        <w:t xml:space="preserve"> discusses a bug found in Timsort. What Java error does that bug produce? </w:t>
-      </w:r>
-      <w:r>
-        <w:rPr>
-          <w:color w:val="000000"/>
-        </w:rPr>
-        <w:t>a</w:t>
+        <w:t xml:space="preserve"> discusses a bug found in Timsort. What Java error does that bug produce? a</w:t>
       </w:r>
       <w:r>
         <w:rPr>
@@ -7458,17 +7448,7 @@
           <w:sz w:val="26"/>
           <w:szCs w:val="26"/>
         </w:rPr>
-        <w:t xml:space="preserve">rray-out-of-bound </w:t>
-      </w:r>
-      <w:r>
-        <w:rPr>
-          <w:b/>
-          <w:bCs/>
-          <w:color w:val="21409A"/>
-          <w:sz w:val="26"/>
-          <w:szCs w:val="26"/>
-        </w:rPr>
-        <w:t>exception</w:t>
+        <w:t>rray-out-of-bound exception</w:t>
       </w:r>
     </w:p>
     <w:p>
@@ -7951,13 +7931,13 @@
         <w:tblLook w:noVBand="1" w:val="04a0" w:noHBand="0" w:lastColumn="0" w:firstColumn="1" w:lastRow="0" w:firstRow="1"/>
       </w:tblPr>
       <w:tblGrid>
-        <w:gridCol w:w="1802"/>
-        <w:gridCol w:w="1077"/>
+        <w:gridCol w:w="1801"/>
+        <w:gridCol w:w="1078"/>
         <w:gridCol w:w="1077"/>
         <w:gridCol w:w="1173"/>
-        <w:gridCol w:w="1347"/>
-        <w:gridCol w:w="1542"/>
-        <w:gridCol w:w="1551"/>
+        <w:gridCol w:w="1348"/>
+        <w:gridCol w:w="1541"/>
+        <w:gridCol w:w="1550"/>
       </w:tblGrid>
       <w:tr>
         <w:trPr>
@@ -7965,7 +7945,7 @@
         </w:trPr>
         <w:tc>
           <w:tcPr>
-            <w:tcW w:w="1802" w:type="dxa"/>
+            <w:tcW w:w="1801" w:type="dxa"/>
             <w:tcBorders/>
             <w:shd w:fill="auto" w:val="clear"/>
           </w:tcPr>
@@ -7987,8 +7967,9 @@
         </w:tc>
         <w:tc>
           <w:tcPr>
-            <w:tcW w:w="1077" w:type="dxa"/>
+            <w:tcW w:w="1078" w:type="dxa"/>
             <w:tcBorders>
+              <w:left w:val="nil"/>
               <w:right w:val="nil"/>
               <w:insideV w:val="nil"/>
             </w:tcBorders>
@@ -8024,6 +8005,7 @@
           <w:tcPr>
             <w:tcW w:w="1077" w:type="dxa"/>
             <w:tcBorders>
+              <w:left w:val="nil"/>
               <w:right w:val="nil"/>
               <w:insideV w:val="nil"/>
             </w:tcBorders>
@@ -8059,6 +8041,7 @@
           <w:tcPr>
             <w:tcW w:w="1173" w:type="dxa"/>
             <w:tcBorders>
+              <w:left w:val="nil"/>
               <w:right w:val="nil"/>
               <w:insideV w:val="nil"/>
             </w:tcBorders>
@@ -8092,8 +8075,9 @@
         </w:tc>
         <w:tc>
           <w:tcPr>
-            <w:tcW w:w="1347" w:type="dxa"/>
+            <w:tcW w:w="1348" w:type="dxa"/>
             <w:tcBorders>
+              <w:left w:val="nil"/>
               <w:right w:val="nil"/>
               <w:insideV w:val="nil"/>
             </w:tcBorders>
@@ -8127,8 +8111,9 @@
         </w:tc>
         <w:tc>
           <w:tcPr>
-            <w:tcW w:w="1542" w:type="dxa"/>
+            <w:tcW w:w="1541" w:type="dxa"/>
             <w:tcBorders>
+              <w:left w:val="nil"/>
               <w:right w:val="nil"/>
               <w:insideV w:val="nil"/>
             </w:tcBorders>
@@ -8162,7 +8147,7 @@
         </w:tc>
         <w:tc>
           <w:tcPr>
-            <w:tcW w:w="1551" w:type="dxa"/>
+            <w:tcW w:w="1550" w:type="dxa"/>
             <w:tcBorders/>
             <w:shd w:fill="auto" w:val="clear"/>
           </w:tcPr>
@@ -8199,7 +8184,7 @@
         </w:trPr>
         <w:tc>
           <w:tcPr>
-            <w:tcW w:w="1802" w:type="dxa"/>
+            <w:tcW w:w="1801" w:type="dxa"/>
             <w:tcBorders/>
             <w:shd w:fill="auto" w:val="clear"/>
           </w:tcPr>
@@ -8221,8 +8206,9 @@
         </w:tc>
         <w:tc>
           <w:tcPr>
-            <w:tcW w:w="1077" w:type="dxa"/>
+            <w:tcW w:w="1078" w:type="dxa"/>
             <w:tcBorders>
+              <w:left w:val="nil"/>
               <w:right w:val="nil"/>
               <w:insideV w:val="nil"/>
             </w:tcBorders>
@@ -8258,6 +8244,7 @@
           <w:tcPr>
             <w:tcW w:w="1077" w:type="dxa"/>
             <w:tcBorders>
+              <w:left w:val="nil"/>
               <w:right w:val="nil"/>
               <w:insideV w:val="nil"/>
             </w:tcBorders>
@@ -8293,6 +8280,7 @@
           <w:tcPr>
             <w:tcW w:w="1173" w:type="dxa"/>
             <w:tcBorders>
+              <w:left w:val="nil"/>
               <w:right w:val="nil"/>
               <w:insideV w:val="nil"/>
             </w:tcBorders>
@@ -8326,8 +8314,9 @@
         </w:tc>
         <w:tc>
           <w:tcPr>
-            <w:tcW w:w="1347" w:type="dxa"/>
+            <w:tcW w:w="1348" w:type="dxa"/>
             <w:tcBorders>
+              <w:left w:val="nil"/>
               <w:right w:val="nil"/>
               <w:insideV w:val="nil"/>
             </w:tcBorders>
@@ -8361,8 +8350,9 @@
         </w:tc>
         <w:tc>
           <w:tcPr>
-            <w:tcW w:w="1542" w:type="dxa"/>
+            <w:tcW w:w="1541" w:type="dxa"/>
             <w:tcBorders>
+              <w:left w:val="nil"/>
               <w:right w:val="nil"/>
               <w:insideV w:val="nil"/>
             </w:tcBorders>
@@ -8396,7 +8386,7 @@
         </w:tc>
         <w:tc>
           <w:tcPr>
-            <w:tcW w:w="1551" w:type="dxa"/>
+            <w:tcW w:w="1550" w:type="dxa"/>
             <w:tcBorders/>
             <w:shd w:fill="auto" w:val="clear"/>
           </w:tcPr>
@@ -8483,13 +8473,13 @@
         <w:tblLook w:noVBand="1" w:val="04a0" w:noHBand="0" w:lastColumn="0" w:firstColumn="1" w:lastRow="0" w:firstRow="1"/>
       </w:tblPr>
       <w:tblGrid>
-        <w:gridCol w:w="1802"/>
-        <w:gridCol w:w="1077"/>
+        <w:gridCol w:w="1801"/>
+        <w:gridCol w:w="1078"/>
         <w:gridCol w:w="1077"/>
         <w:gridCol w:w="1173"/>
-        <w:gridCol w:w="1347"/>
-        <w:gridCol w:w="1542"/>
-        <w:gridCol w:w="1551"/>
+        <w:gridCol w:w="1348"/>
+        <w:gridCol w:w="1541"/>
+        <w:gridCol w:w="1550"/>
       </w:tblGrid>
       <w:tr>
         <w:trPr>
@@ -8497,7 +8487,7 @@
         </w:trPr>
         <w:tc>
           <w:tcPr>
-            <w:tcW w:w="1802" w:type="dxa"/>
+            <w:tcW w:w="1801" w:type="dxa"/>
             <w:tcBorders/>
             <w:shd w:fill="auto" w:val="clear"/>
           </w:tcPr>
@@ -8517,8 +8507,9 @@
         </w:tc>
         <w:tc>
           <w:tcPr>
-            <w:tcW w:w="1077" w:type="dxa"/>
+            <w:tcW w:w="1078" w:type="dxa"/>
             <w:tcBorders>
+              <w:left w:val="nil"/>
               <w:right w:val="nil"/>
               <w:insideV w:val="nil"/>
             </w:tcBorders>
@@ -8554,6 +8545,7 @@
           <w:tcPr>
             <w:tcW w:w="1077" w:type="dxa"/>
             <w:tcBorders>
+              <w:left w:val="nil"/>
               <w:right w:val="nil"/>
               <w:insideV w:val="nil"/>
             </w:tcBorders>
@@ -8589,6 +8581,7 @@
           <w:tcPr>
             <w:tcW w:w="1173" w:type="dxa"/>
             <w:tcBorders>
+              <w:left w:val="nil"/>
               <w:right w:val="nil"/>
               <w:insideV w:val="nil"/>
             </w:tcBorders>
@@ -8622,8 +8615,9 @@
         </w:tc>
         <w:tc>
           <w:tcPr>
-            <w:tcW w:w="1347" w:type="dxa"/>
+            <w:tcW w:w="1348" w:type="dxa"/>
             <w:tcBorders>
+              <w:left w:val="nil"/>
               <w:right w:val="nil"/>
               <w:insideV w:val="nil"/>
             </w:tcBorders>
@@ -8657,8 +8651,9 @@
         </w:tc>
         <w:tc>
           <w:tcPr>
-            <w:tcW w:w="1542" w:type="dxa"/>
+            <w:tcW w:w="1541" w:type="dxa"/>
             <w:tcBorders>
+              <w:left w:val="nil"/>
               <w:right w:val="nil"/>
               <w:insideV w:val="nil"/>
             </w:tcBorders>
@@ -8692,7 +8687,7 @@
         </w:tc>
         <w:tc>
           <w:tcPr>
-            <w:tcW w:w="1551" w:type="dxa"/>
+            <w:tcW w:w="1550" w:type="dxa"/>
             <w:tcBorders/>
             <w:shd w:fill="auto" w:val="clear"/>
           </w:tcPr>
@@ -8729,7 +8724,7 @@
         </w:trPr>
         <w:tc>
           <w:tcPr>
-            <w:tcW w:w="1802" w:type="dxa"/>
+            <w:tcW w:w="1801" w:type="dxa"/>
             <w:tcBorders/>
             <w:shd w:fill="auto" w:val="clear"/>
           </w:tcPr>
@@ -8749,8 +8744,9 @@
         </w:tc>
         <w:tc>
           <w:tcPr>
-            <w:tcW w:w="1077" w:type="dxa"/>
+            <w:tcW w:w="1078" w:type="dxa"/>
             <w:tcBorders>
+              <w:left w:val="nil"/>
               <w:right w:val="nil"/>
               <w:insideV w:val="nil"/>
             </w:tcBorders>
@@ -8786,6 +8782,7 @@
           <w:tcPr>
             <w:tcW w:w="1077" w:type="dxa"/>
             <w:tcBorders>
+              <w:left w:val="nil"/>
               <w:right w:val="nil"/>
               <w:insideV w:val="nil"/>
             </w:tcBorders>
@@ -8821,6 +8818,7 @@
           <w:tcPr>
             <w:tcW w:w="1173" w:type="dxa"/>
             <w:tcBorders>
+              <w:left w:val="nil"/>
               <w:right w:val="nil"/>
               <w:insideV w:val="nil"/>
             </w:tcBorders>
@@ -8854,8 +8852,9 @@
         </w:tc>
         <w:tc>
           <w:tcPr>
-            <w:tcW w:w="1347" w:type="dxa"/>
+            <w:tcW w:w="1348" w:type="dxa"/>
             <w:tcBorders>
+              <w:left w:val="nil"/>
               <w:right w:val="nil"/>
               <w:insideV w:val="nil"/>
             </w:tcBorders>
@@ -8889,8 +8888,9 @@
         </w:tc>
         <w:tc>
           <w:tcPr>
-            <w:tcW w:w="1542" w:type="dxa"/>
+            <w:tcW w:w="1541" w:type="dxa"/>
             <w:tcBorders>
+              <w:left w:val="nil"/>
               <w:right w:val="nil"/>
               <w:insideV w:val="nil"/>
             </w:tcBorders>
@@ -8924,7 +8924,7 @@
         </w:tc>
         <w:tc>
           <w:tcPr>
-            <w:tcW w:w="1551" w:type="dxa"/>
+            <w:tcW w:w="1550" w:type="dxa"/>
             <w:tcBorders/>
             <w:shd w:fill="auto" w:val="clear"/>
           </w:tcPr>
@@ -8998,13 +8998,13 @@
         <w:tblLook w:noVBand="1" w:val="04a0" w:noHBand="0" w:lastColumn="0" w:firstColumn="1" w:lastRow="0" w:firstRow="1"/>
       </w:tblPr>
       <w:tblGrid>
-        <w:gridCol w:w="1802"/>
-        <w:gridCol w:w="1077"/>
+        <w:gridCol w:w="1801"/>
+        <w:gridCol w:w="1078"/>
         <w:gridCol w:w="1077"/>
         <w:gridCol w:w="1173"/>
-        <w:gridCol w:w="1347"/>
-        <w:gridCol w:w="1542"/>
-        <w:gridCol w:w="1551"/>
+        <w:gridCol w:w="1348"/>
+        <w:gridCol w:w="1541"/>
+        <w:gridCol w:w="1550"/>
       </w:tblGrid>
       <w:tr>
         <w:trPr>
@@ -9012,7 +9012,7 @@
         </w:trPr>
         <w:tc>
           <w:tcPr>
-            <w:tcW w:w="1802" w:type="dxa"/>
+            <w:tcW w:w="1801" w:type="dxa"/>
             <w:tcBorders/>
             <w:shd w:fill="auto" w:val="clear"/>
           </w:tcPr>
@@ -9032,8 +9032,9 @@
         </w:tc>
         <w:tc>
           <w:tcPr>
-            <w:tcW w:w="1077" w:type="dxa"/>
+            <w:tcW w:w="1078" w:type="dxa"/>
             <w:tcBorders>
+              <w:left w:val="nil"/>
               <w:right w:val="nil"/>
               <w:insideV w:val="nil"/>
             </w:tcBorders>
@@ -9069,6 +9070,7 @@
           <w:tcPr>
             <w:tcW w:w="1077" w:type="dxa"/>
             <w:tcBorders>
+              <w:left w:val="nil"/>
               <w:right w:val="nil"/>
               <w:insideV w:val="nil"/>
             </w:tcBorders>
@@ -9104,6 +9106,7 @@
           <w:tcPr>
             <w:tcW w:w="1173" w:type="dxa"/>
             <w:tcBorders>
+              <w:left w:val="nil"/>
               <w:right w:val="nil"/>
               <w:insideV w:val="nil"/>
             </w:tcBorders>
@@ -9137,8 +9140,9 @@
         </w:tc>
         <w:tc>
           <w:tcPr>
-            <w:tcW w:w="1347" w:type="dxa"/>
+            <w:tcW w:w="1348" w:type="dxa"/>
             <w:tcBorders>
+              <w:left w:val="nil"/>
               <w:right w:val="nil"/>
               <w:insideV w:val="nil"/>
             </w:tcBorders>
@@ -9172,8 +9176,9 @@
         </w:tc>
         <w:tc>
           <w:tcPr>
-            <w:tcW w:w="1542" w:type="dxa"/>
+            <w:tcW w:w="1541" w:type="dxa"/>
             <w:tcBorders>
+              <w:left w:val="nil"/>
               <w:right w:val="nil"/>
               <w:insideV w:val="nil"/>
             </w:tcBorders>
@@ -9207,7 +9212,7 @@
         </w:tc>
         <w:tc>
           <w:tcPr>
-            <w:tcW w:w="1551" w:type="dxa"/>
+            <w:tcW w:w="1550" w:type="dxa"/>
             <w:tcBorders/>
             <w:shd w:fill="auto" w:val="clear"/>
           </w:tcPr>
@@ -9244,7 +9249,7 @@
         </w:trPr>
         <w:tc>
           <w:tcPr>
-            <w:tcW w:w="1802" w:type="dxa"/>
+            <w:tcW w:w="1801" w:type="dxa"/>
             <w:tcBorders/>
             <w:shd w:fill="auto" w:val="clear"/>
           </w:tcPr>
@@ -9264,8 +9269,9 @@
         </w:tc>
         <w:tc>
           <w:tcPr>
-            <w:tcW w:w="1077" w:type="dxa"/>
+            <w:tcW w:w="1078" w:type="dxa"/>
             <w:tcBorders>
+              <w:left w:val="nil"/>
               <w:right w:val="nil"/>
               <w:insideV w:val="nil"/>
             </w:tcBorders>
@@ -9301,6 +9307,7 @@
           <w:tcPr>
             <w:tcW w:w="1077" w:type="dxa"/>
             <w:tcBorders>
+              <w:left w:val="nil"/>
               <w:right w:val="nil"/>
               <w:insideV w:val="nil"/>
             </w:tcBorders>
@@ -9312,160 +9319,146 @@
               <w:spacing w:lineRule="auto" w:line="240" w:before="0" w:after="0"/>
               <w:jc w:val="center"/>
               <w:rPr>
-                <w:b/>
-                <w:b/>
-                <w:bCs/>
-                <w:color w:val="21409A"/>
-                <w:sz w:val="26"/>
-                <w:szCs w:val="26"/>
-              </w:rPr>
-            </w:pPr>
-            <w:r>
-              <w:rPr>
-                <w:b/>
-                <w:bCs/>
-                <w:color w:val="21409A"/>
-                <w:sz w:val="26"/>
-                <w:szCs w:val="26"/>
-              </w:rPr>
-              <w:t>4</w:t>
-            </w:r>
-          </w:p>
-        </w:tc>
-        <w:tc>
-          <w:tcPr>
-            <w:tcW w:w="1173" w:type="dxa"/>
-            <w:tcBorders>
-              <w:right w:val="nil"/>
-              <w:insideV w:val="nil"/>
-            </w:tcBorders>
-            <w:shd w:fill="auto" w:val="clear"/>
-          </w:tcPr>
-          <w:p>
-            <w:pPr>
-              <w:pStyle w:val="Normal"/>
-              <w:spacing w:lineRule="auto" w:line="240" w:before="0" w:after="0"/>
-              <w:jc w:val="center"/>
-              <w:rPr>
-                <w:b/>
-                <w:b/>
-                <w:bCs/>
-                <w:color w:val="21409A"/>
-                <w:sz w:val="26"/>
-                <w:szCs w:val="26"/>
-              </w:rPr>
-            </w:pPr>
-            <w:r>
-              <w:rPr>
-                <w:b/>
-                <w:bCs/>
-                <w:color w:val="21409A"/>
-                <w:sz w:val="26"/>
-                <w:szCs w:val="26"/>
-              </w:rPr>
-              <w:t>5</w:t>
-            </w:r>
-          </w:p>
-        </w:tc>
-        <w:tc>
-          <w:tcPr>
-            <w:tcW w:w="1347" w:type="dxa"/>
-            <w:tcBorders>
-              <w:right w:val="nil"/>
-              <w:insideV w:val="nil"/>
-            </w:tcBorders>
-            <w:shd w:fill="auto" w:val="clear"/>
-          </w:tcPr>
-          <w:p>
-            <w:pPr>
-              <w:pStyle w:val="Normal"/>
-              <w:spacing w:lineRule="auto" w:line="240" w:before="0" w:after="0"/>
-              <w:jc w:val="center"/>
-              <w:rPr>
-                <w:b/>
-                <w:b/>
-                <w:bCs/>
-                <w:color w:val="21409A"/>
-                <w:sz w:val="26"/>
-                <w:szCs w:val="26"/>
-              </w:rPr>
-            </w:pPr>
-            <w:r>
-              <w:rPr>
-                <w:b/>
-                <w:bCs/>
-                <w:color w:val="21409A"/>
-                <w:sz w:val="26"/>
-                <w:szCs w:val="26"/>
-              </w:rPr>
-              <w:t>6</w:t>
-            </w:r>
-          </w:p>
-        </w:tc>
-        <w:tc>
-          <w:tcPr>
-            <w:tcW w:w="1542" w:type="dxa"/>
-            <w:tcBorders>
-              <w:right w:val="nil"/>
-              <w:insideV w:val="nil"/>
-            </w:tcBorders>
-            <w:shd w:fill="auto" w:val="clear"/>
-          </w:tcPr>
-          <w:p>
-            <w:pPr>
-              <w:pStyle w:val="Normal"/>
-              <w:spacing w:lineRule="auto" w:line="240" w:before="0" w:after="0"/>
-              <w:jc w:val="center"/>
-              <w:rPr>
-                <w:b/>
-                <w:b/>
-                <w:bCs/>
-                <w:color w:val="21409A"/>
-                <w:sz w:val="26"/>
-                <w:szCs w:val="26"/>
-              </w:rPr>
-            </w:pPr>
-            <w:r>
-              <w:rPr>
-                <w:b/>
-                <w:bCs/>
-                <w:color w:val="21409A"/>
-                <w:sz w:val="26"/>
-                <w:szCs w:val="26"/>
-              </w:rPr>
-              <w:t>6</w:t>
-            </w:r>
-          </w:p>
-        </w:tc>
-        <w:tc>
-          <w:tcPr>
-            <w:tcW w:w="1551" w:type="dxa"/>
-            <w:tcBorders/>
-            <w:shd w:fill="auto" w:val="clear"/>
-          </w:tcPr>
-          <w:p>
-            <w:pPr>
-              <w:pStyle w:val="Normal"/>
-              <w:spacing w:lineRule="auto" w:line="240" w:before="0" w:after="0"/>
-              <w:jc w:val="center"/>
-              <w:rPr>
-                <w:b/>
+                <w:color w:val="ED1C24"/>
+              </w:rPr>
+            </w:pPr>
+            <w:r>
+              <w:rPr>
                 <w:b/>
                 <w:bCs/>
                 <w:color w:val="ED1C24"/>
                 <w:sz w:val="26"/>
                 <w:szCs w:val="26"/>
               </w:rPr>
+              <w:t>3</w:t>
+            </w:r>
+          </w:p>
+        </w:tc>
+        <w:tc>
+          <w:tcPr>
+            <w:tcW w:w="1173" w:type="dxa"/>
+            <w:tcBorders>
+              <w:left w:val="nil"/>
+              <w:right w:val="nil"/>
+              <w:insideV w:val="nil"/>
+            </w:tcBorders>
+            <w:shd w:fill="auto" w:val="clear"/>
+          </w:tcPr>
+          <w:p>
+            <w:pPr>
+              <w:pStyle w:val="Normal"/>
+              <w:spacing w:lineRule="auto" w:line="240" w:before="0" w:after="0"/>
+              <w:jc w:val="center"/>
+              <w:rPr/>
             </w:pPr>
             <w:r>
               <w:rPr>
                 <w:b/>
                 <w:bCs/>
-                <w:color w:val="ED1C24"/>
+                <w:color w:val="21409A"/>
                 <w:sz w:val="26"/>
                 <w:szCs w:val="26"/>
               </w:rPr>
+              <w:t>5</w:t>
+            </w:r>
+          </w:p>
+        </w:tc>
+        <w:tc>
+          <w:tcPr>
+            <w:tcW w:w="1348" w:type="dxa"/>
+            <w:tcBorders>
+              <w:left w:val="nil"/>
+              <w:right w:val="nil"/>
+              <w:insideV w:val="nil"/>
+            </w:tcBorders>
+            <w:shd w:fill="auto" w:val="clear"/>
+          </w:tcPr>
+          <w:p>
+            <w:pPr>
+              <w:pStyle w:val="Normal"/>
+              <w:spacing w:lineRule="auto" w:line="240" w:before="0" w:after="0"/>
+              <w:jc w:val="center"/>
+              <w:rPr>
+                <w:b/>
+                <w:b/>
+                <w:bCs/>
+                <w:color w:val="21409A"/>
+                <w:sz w:val="26"/>
+                <w:szCs w:val="26"/>
+              </w:rPr>
+            </w:pPr>
+            <w:r>
+              <w:rPr>
+                <w:b/>
+                <w:bCs/>
+                <w:color w:val="21409A"/>
+                <w:sz w:val="26"/>
+                <w:szCs w:val="26"/>
+              </w:rPr>
               <w:t>6</w:t>
+            </w:r>
+          </w:p>
+        </w:tc>
+        <w:tc>
+          <w:tcPr>
+            <w:tcW w:w="1541" w:type="dxa"/>
+            <w:tcBorders>
+              <w:left w:val="nil"/>
+              <w:right w:val="nil"/>
+              <w:insideV w:val="nil"/>
+            </w:tcBorders>
+            <w:shd w:fill="auto" w:val="clear"/>
+          </w:tcPr>
+          <w:p>
+            <w:pPr>
+              <w:pStyle w:val="Normal"/>
+              <w:spacing w:lineRule="auto" w:line="240" w:before="0" w:after="0"/>
+              <w:jc w:val="center"/>
+              <w:rPr>
+                <w:b/>
+                <w:b/>
+                <w:bCs/>
+                <w:color w:val="21409A"/>
+                <w:sz w:val="26"/>
+                <w:szCs w:val="26"/>
+              </w:rPr>
+            </w:pPr>
+            <w:r>
+              <w:rPr>
+                <w:b/>
+                <w:bCs/>
+                <w:color w:val="21409A"/>
+                <w:sz w:val="26"/>
+                <w:szCs w:val="26"/>
+              </w:rPr>
+              <w:t>6</w:t>
+            </w:r>
+          </w:p>
+        </w:tc>
+        <w:tc>
+          <w:tcPr>
+            <w:tcW w:w="1550" w:type="dxa"/>
+            <w:tcBorders/>
+            <w:shd w:fill="auto" w:val="clear"/>
+          </w:tcPr>
+          <w:p>
+            <w:pPr>
+              <w:pStyle w:val="Normal"/>
+              <w:spacing w:lineRule="auto" w:line="240" w:before="0" w:after="0"/>
+              <w:jc w:val="center"/>
+              <w:rPr>
+                <w:color w:val="21409A"/>
+              </w:rPr>
+            </w:pPr>
+            <w:r>
+              <w:rPr>
+                <w:b/>
+                <w:bCs/>
+                <w:color w:val="21409A"/>
+                <w:sz w:val="26"/>
+                <w:szCs w:val="26"/>
+              </w:rPr>
+              <w:t>7</w:t>
             </w:r>
           </w:p>
         </w:tc>
@@ -9502,7 +9495,7 @@
         <w:gridCol w:w="1139"/>
         <w:gridCol w:w="1138"/>
         <w:gridCol w:w="1139"/>
-        <w:gridCol w:w="1138"/>
+        <w:gridCol w:w="1136"/>
       </w:tblGrid>
       <w:tr>
         <w:trPr>
@@ -9664,7 +9657,7 @@
         </w:tc>
         <w:tc>
           <w:tcPr>
-            <w:tcW w:w="1138" w:type="dxa"/>
+            <w:tcW w:w="1136" w:type="dxa"/>
             <w:tcBorders/>
             <w:shd w:fill="auto" w:val="clear"/>
           </w:tcPr>
@@ -9704,165 +9697,175 @@
               <w:rPr>
                 <w:color w:val="000000"/>
               </w:rPr>
-              <w:t>Copy Array</w:t>
-            </w:r>
-            <w:r>
-              <w:rPr>
-                <w:color w:val="000000"/>
+              <w:t xml:space="preserve">Copy Array </w:t>
+            </w:r>
+          </w:p>
+        </w:tc>
+        <w:tc>
+          <w:tcPr>
+            <w:tcW w:w="1138" w:type="dxa"/>
+            <w:tcBorders/>
+            <w:shd w:fill="auto" w:val="clear"/>
+          </w:tcPr>
+          <w:p>
+            <w:pPr>
+              <w:pStyle w:val="Normal"/>
+              <w:spacing w:lineRule="auto" w:line="240" w:before="0" w:after="0"/>
+              <w:jc w:val="center"/>
+              <w:rPr>
+                <w:color w:val="000000" w:themeColor="text1"/>
+              </w:rPr>
+            </w:pPr>
+            <w:r>
+              <w:rPr>
+                <w:color w:val="000000" w:themeColor="text1"/>
+              </w:rPr>
+            </w:r>
+          </w:p>
+        </w:tc>
+        <w:tc>
+          <w:tcPr>
+            <w:tcW w:w="1139" w:type="dxa"/>
+            <w:tcBorders/>
+            <w:shd w:fill="auto" w:val="clear"/>
+          </w:tcPr>
+          <w:p>
+            <w:pPr>
+              <w:pStyle w:val="Normal"/>
+              <w:spacing w:lineRule="auto" w:line="240" w:before="0" w:after="0"/>
+              <w:jc w:val="center"/>
+              <w:rPr>
+                <w:color w:val="000000" w:themeColor="text1"/>
+              </w:rPr>
+            </w:pPr>
+            <w:r>
+              <w:rPr>
+                <w:color w:val="000000" w:themeColor="text1"/>
+              </w:rPr>
+            </w:r>
+          </w:p>
+        </w:tc>
+        <w:tc>
+          <w:tcPr>
+            <w:tcW w:w="1139" w:type="dxa"/>
+            <w:tcBorders/>
+            <w:shd w:fill="auto" w:val="clear"/>
+          </w:tcPr>
+          <w:p>
+            <w:pPr>
+              <w:pStyle w:val="Normal"/>
+              <w:spacing w:lineRule="auto" w:line="240" w:before="0" w:after="0"/>
+              <w:jc w:val="center"/>
+              <w:rPr>
+                <w:color w:val="000000" w:themeColor="text1"/>
+              </w:rPr>
+            </w:pPr>
+            <w:r>
+              <w:rPr>
+                <w:color w:val="000000" w:themeColor="text1"/>
+              </w:rPr>
+            </w:r>
+          </w:p>
+        </w:tc>
+        <w:tc>
+          <w:tcPr>
+            <w:tcW w:w="1139" w:type="dxa"/>
+            <w:tcBorders/>
+            <w:shd w:fill="auto" w:val="clear"/>
+          </w:tcPr>
+          <w:p>
+            <w:pPr>
+              <w:pStyle w:val="Normal"/>
+              <w:spacing w:lineRule="auto" w:line="240" w:before="0" w:after="0"/>
+              <w:jc w:val="center"/>
+              <w:rPr>
+                <w:color w:val="000000" w:themeColor="text1"/>
+              </w:rPr>
+            </w:pPr>
+            <w:r>
+              <w:rPr>
+                <w:color w:val="000000" w:themeColor="text1"/>
               </w:rPr>
               <w:t xml:space="preserve"> </w:t>
             </w:r>
-          </w:p>
-        </w:tc>
-        <w:tc>
-          <w:tcPr>
-            <w:tcW w:w="1138" w:type="dxa"/>
-            <w:tcBorders/>
-            <w:shd w:fill="auto" w:val="clear"/>
-          </w:tcPr>
-          <w:p>
-            <w:pPr>
-              <w:pStyle w:val="Normal"/>
-              <w:spacing w:lineRule="auto" w:line="240" w:before="0" w:after="0"/>
-              <w:jc w:val="center"/>
-              <w:rPr>
-                <w:color w:val="000000" w:themeColor="text1"/>
-              </w:rPr>
-            </w:pPr>
-            <w:r>
-              <w:rPr/>
-            </w:r>
-          </w:p>
-        </w:tc>
-        <w:tc>
-          <w:tcPr>
-            <w:tcW w:w="1139" w:type="dxa"/>
-            <w:tcBorders/>
-            <w:shd w:fill="auto" w:val="clear"/>
-          </w:tcPr>
-          <w:p>
-            <w:pPr>
-              <w:pStyle w:val="Normal"/>
-              <w:spacing w:lineRule="auto" w:line="240" w:before="0" w:after="0"/>
-              <w:jc w:val="center"/>
-              <w:rPr>
-                <w:color w:val="000000" w:themeColor="text1"/>
-              </w:rPr>
-            </w:pPr>
-            <w:r>
-              <w:rPr/>
-            </w:r>
-          </w:p>
-        </w:tc>
-        <w:tc>
-          <w:tcPr>
-            <w:tcW w:w="1139" w:type="dxa"/>
-            <w:tcBorders/>
-            <w:shd w:fill="auto" w:val="clear"/>
-          </w:tcPr>
-          <w:p>
-            <w:pPr>
-              <w:pStyle w:val="Normal"/>
-              <w:spacing w:lineRule="auto" w:line="240" w:before="0" w:after="0"/>
-              <w:jc w:val="center"/>
-              <w:rPr>
-                <w:color w:val="000000" w:themeColor="text1"/>
-              </w:rPr>
-            </w:pPr>
-            <w:r>
-              <w:rPr/>
-            </w:r>
-          </w:p>
-        </w:tc>
-        <w:tc>
-          <w:tcPr>
-            <w:tcW w:w="1139" w:type="dxa"/>
-            <w:tcBorders/>
-            <w:shd w:fill="auto" w:val="clear"/>
-          </w:tcPr>
-          <w:p>
-            <w:pPr>
-              <w:pStyle w:val="Normal"/>
-              <w:spacing w:lineRule="auto" w:line="240" w:before="0" w:after="0"/>
-              <w:jc w:val="center"/>
-              <w:rPr>
-                <w:color w:val="000000" w:themeColor="text1"/>
-              </w:rPr>
-            </w:pPr>
-            <w:r>
-              <w:rPr/>
-            </w:r>
-          </w:p>
-        </w:tc>
-        <w:tc>
-          <w:tcPr>
-            <w:tcW w:w="1138" w:type="dxa"/>
-            <w:tcBorders/>
-            <w:shd w:fill="auto" w:val="clear"/>
-          </w:tcPr>
-          <w:p>
-            <w:pPr>
-              <w:pStyle w:val="Normal"/>
-              <w:spacing w:lineRule="auto" w:line="240" w:before="0" w:after="0"/>
-              <w:jc w:val="center"/>
-              <w:rPr>
-                <w:color w:val="000000" w:themeColor="text1"/>
-              </w:rPr>
-            </w:pPr>
-            <w:r>
-              <w:rPr/>
-            </w:r>
-          </w:p>
-        </w:tc>
-        <w:tc>
-          <w:tcPr>
-            <w:tcW w:w="1139" w:type="dxa"/>
-            <w:tcBorders/>
-            <w:shd w:fill="auto" w:val="clear"/>
-          </w:tcPr>
-          <w:p>
-            <w:pPr>
-              <w:pStyle w:val="Normal"/>
-              <w:spacing w:lineRule="auto" w:line="240" w:before="0" w:after="0"/>
-              <w:jc w:val="center"/>
-              <w:rPr>
-                <w:color w:val="000000" w:themeColor="text1"/>
-              </w:rPr>
-            </w:pPr>
-            <w:r>
-              <w:rPr/>
-            </w:r>
-          </w:p>
-        </w:tc>
-        <w:tc>
-          <w:tcPr>
-            <w:tcW w:w="1138" w:type="dxa"/>
-            <w:tcBorders/>
-            <w:shd w:fill="auto" w:val="clear"/>
-          </w:tcPr>
-          <w:p>
-            <w:pPr>
-              <w:pStyle w:val="Normal"/>
-              <w:spacing w:lineRule="auto" w:line="240" w:before="0" w:after="0"/>
-              <w:jc w:val="center"/>
-              <w:rPr>
-                <w:b/>
+            <w:r>
+              <w:rPr>
                 <w:b/>
                 <w:bCs/>
                 <w:color w:val="21409A"/>
                 <w:sz w:val="26"/>
                 <w:szCs w:val="26"/>
               </w:rPr>
-            </w:pPr>
-            <w:r>
-              <w:rPr>
+              <w:t>B, Tom</w:t>
+            </w:r>
+          </w:p>
+        </w:tc>
+        <w:tc>
+          <w:tcPr>
+            <w:tcW w:w="1138" w:type="dxa"/>
+            <w:tcBorders/>
+            <w:shd w:fill="auto" w:val="clear"/>
+          </w:tcPr>
+          <w:p>
+            <w:pPr>
+              <w:pStyle w:val="Normal"/>
+              <w:spacing w:lineRule="auto" w:line="240" w:before="0" w:after="0"/>
+              <w:jc w:val="center"/>
+              <w:rPr>
+                <w:color w:val="000000" w:themeColor="text1"/>
+              </w:rPr>
+            </w:pPr>
+            <w:r>
+              <w:rPr>
+                <w:color w:val="000000" w:themeColor="text1"/>
+              </w:rPr>
+            </w:r>
+          </w:p>
+        </w:tc>
+        <w:tc>
+          <w:tcPr>
+            <w:tcW w:w="1139" w:type="dxa"/>
+            <w:tcBorders/>
+            <w:shd w:fill="auto" w:val="clear"/>
+          </w:tcPr>
+          <w:p>
+            <w:pPr>
+              <w:pStyle w:val="Normal"/>
+              <w:spacing w:lineRule="auto" w:line="240" w:before="0" w:after="0"/>
+              <w:jc w:val="center"/>
+              <w:rPr>
+                <w:color w:val="000000" w:themeColor="text1"/>
+              </w:rPr>
+            </w:pPr>
+            <w:r>
+              <w:rPr>
+                <w:color w:val="000000" w:themeColor="text1"/>
+              </w:rPr>
+            </w:r>
+          </w:p>
+        </w:tc>
+        <w:tc>
+          <w:tcPr>
+            <w:tcW w:w="1136" w:type="dxa"/>
+            <w:tcBorders/>
+            <w:shd w:fill="auto" w:val="clear"/>
+          </w:tcPr>
+          <w:p>
+            <w:pPr>
+              <w:pStyle w:val="Normal"/>
+              <w:spacing w:lineRule="auto" w:line="240" w:before="0" w:after="0"/>
+              <w:jc w:val="center"/>
+              <w:rPr>
+                <w:b/>
                 <w:b/>
                 <w:bCs/>
                 <w:color w:val="21409A"/>
                 <w:sz w:val="26"/>
                 <w:szCs w:val="26"/>
               </w:rPr>
-              <w:t>F, John</w:t>
+            </w:pPr>
+            <w:r>
+              <w:rPr/>
             </w:r>
           </w:p>
         </w:tc>
@@ -9930,13 +9933,13 @@
         <w:tblLook w:noVBand="1" w:val="04a0" w:noHBand="0" w:lastColumn="0" w:firstColumn="1" w:lastRow="0" w:firstRow="1"/>
       </w:tblPr>
       <w:tblGrid>
-        <w:gridCol w:w="1802"/>
-        <w:gridCol w:w="1077"/>
+        <w:gridCol w:w="1801"/>
+        <w:gridCol w:w="1078"/>
         <w:gridCol w:w="1077"/>
         <w:gridCol w:w="1173"/>
-        <w:gridCol w:w="1347"/>
-        <w:gridCol w:w="1542"/>
-        <w:gridCol w:w="1551"/>
+        <w:gridCol w:w="1348"/>
+        <w:gridCol w:w="1541"/>
+        <w:gridCol w:w="1550"/>
       </w:tblGrid>
       <w:tr>
         <w:trPr>
@@ -9944,7 +9947,7 @@
         </w:trPr>
         <w:tc>
           <w:tcPr>
-            <w:tcW w:w="1802" w:type="dxa"/>
+            <w:tcW w:w="1801" w:type="dxa"/>
             <w:tcBorders/>
             <w:shd w:fill="auto" w:val="clear"/>
           </w:tcPr>
@@ -9964,8 +9967,9 @@
         </w:tc>
         <w:tc>
           <w:tcPr>
-            <w:tcW w:w="1077" w:type="dxa"/>
+            <w:tcW w:w="1078" w:type="dxa"/>
             <w:tcBorders>
+              <w:left w:val="nil"/>
               <w:right w:val="nil"/>
               <w:insideV w:val="nil"/>
             </w:tcBorders>
@@ -10001,6 +10005,7 @@
           <w:tcPr>
             <w:tcW w:w="1077" w:type="dxa"/>
             <w:tcBorders>
+              <w:left w:val="nil"/>
               <w:right w:val="nil"/>
               <w:insideV w:val="nil"/>
             </w:tcBorders>
@@ -10036,6 +10041,7 @@
           <w:tcPr>
             <w:tcW w:w="1173" w:type="dxa"/>
             <w:tcBorders>
+              <w:left w:val="nil"/>
               <w:right w:val="nil"/>
               <w:insideV w:val="nil"/>
             </w:tcBorders>
@@ -10069,8 +10075,9 @@
         </w:tc>
         <w:tc>
           <w:tcPr>
-            <w:tcW w:w="1347" w:type="dxa"/>
+            <w:tcW w:w="1348" w:type="dxa"/>
             <w:tcBorders>
+              <w:left w:val="nil"/>
               <w:right w:val="nil"/>
               <w:insideV w:val="nil"/>
             </w:tcBorders>
@@ -10104,8 +10111,9 @@
         </w:tc>
         <w:tc>
           <w:tcPr>
-            <w:tcW w:w="1542" w:type="dxa"/>
+            <w:tcW w:w="1541" w:type="dxa"/>
             <w:tcBorders>
+              <w:left w:val="nil"/>
               <w:right w:val="nil"/>
               <w:insideV w:val="nil"/>
             </w:tcBorders>
@@ -10139,7 +10147,7 @@
         </w:tc>
         <w:tc>
           <w:tcPr>
-            <w:tcW w:w="1551" w:type="dxa"/>
+            <w:tcW w:w="1550" w:type="dxa"/>
             <w:tcBorders/>
             <w:shd w:fill="auto" w:val="clear"/>
           </w:tcPr>
@@ -10176,7 +10184,7 @@
         </w:trPr>
         <w:tc>
           <w:tcPr>
-            <w:tcW w:w="1802" w:type="dxa"/>
+            <w:tcW w:w="1801" w:type="dxa"/>
             <w:tcBorders/>
             <w:shd w:fill="auto" w:val="clear"/>
           </w:tcPr>
@@ -10196,8 +10204,9 @@
         </w:tc>
         <w:tc>
           <w:tcPr>
-            <w:tcW w:w="1077" w:type="dxa"/>
+            <w:tcW w:w="1078" w:type="dxa"/>
             <w:tcBorders>
+              <w:left w:val="nil"/>
               <w:right w:val="nil"/>
               <w:insideV w:val="nil"/>
             </w:tcBorders>
@@ -10233,6 +10242,7 @@
           <w:tcPr>
             <w:tcW w:w="1077" w:type="dxa"/>
             <w:tcBorders>
+              <w:left w:val="nil"/>
               <w:right w:val="nil"/>
               <w:insideV w:val="nil"/>
             </w:tcBorders>
@@ -10268,6 +10278,7 @@
           <w:tcPr>
             <w:tcW w:w="1173" w:type="dxa"/>
             <w:tcBorders>
+              <w:left w:val="nil"/>
               <w:right w:val="nil"/>
               <w:insideV w:val="nil"/>
             </w:tcBorders>
@@ -10301,8 +10312,9 @@
         </w:tc>
         <w:tc>
           <w:tcPr>
-            <w:tcW w:w="1347" w:type="dxa"/>
+            <w:tcW w:w="1348" w:type="dxa"/>
             <w:tcBorders>
+              <w:left w:val="nil"/>
               <w:right w:val="nil"/>
               <w:insideV w:val="nil"/>
             </w:tcBorders>
@@ -10314,33 +10326,61 @@
               <w:spacing w:lineRule="auto" w:line="240" w:before="0" w:after="0"/>
               <w:jc w:val="center"/>
               <w:rPr>
-                <w:b/>
+                <w:color w:val="ED1C24"/>
+              </w:rPr>
+            </w:pPr>
+            <w:r>
+              <w:rPr>
                 <w:b/>
                 <w:bCs/>
                 <w:color w:val="ED1C24"/>
                 <w:sz w:val="26"/>
                 <w:szCs w:val="26"/>
               </w:rPr>
-            </w:pPr>
-            <w:r>
-              <w:rPr>
+              <w:t>5</w:t>
+            </w:r>
+          </w:p>
+        </w:tc>
+        <w:tc>
+          <w:tcPr>
+            <w:tcW w:w="1541" w:type="dxa"/>
+            <w:tcBorders>
+              <w:left w:val="nil"/>
+              <w:right w:val="nil"/>
+              <w:insideV w:val="nil"/>
+            </w:tcBorders>
+            <w:shd w:fill="auto" w:val="clear"/>
+          </w:tcPr>
+          <w:p>
+            <w:pPr>
+              <w:pStyle w:val="Normal"/>
+              <w:spacing w:lineRule="auto" w:line="240" w:before="0" w:after="0"/>
+              <w:jc w:val="center"/>
+              <w:rPr>
+                <w:b/>
                 <w:b/>
                 <w:bCs/>
                 <w:color w:val="ED1C24"/>
                 <w:sz w:val="26"/>
                 <w:szCs w:val="26"/>
               </w:rPr>
-              <w:t>5</w:t>
-            </w:r>
-          </w:p>
-        </w:tc>
-        <w:tc>
-          <w:tcPr>
-            <w:tcW w:w="1542" w:type="dxa"/>
-            <w:tcBorders>
-              <w:right w:val="nil"/>
-              <w:insideV w:val="nil"/>
-            </w:tcBorders>
+            </w:pPr>
+            <w:r>
+              <w:rPr>
+                <w:b/>
+                <w:bCs/>
+                <w:color w:val="21409A"/>
+                <w:sz w:val="26"/>
+                <w:szCs w:val="26"/>
+              </w:rPr>
+              <w:t>6</w:t>
+            </w:r>
+          </w:p>
+        </w:tc>
+        <w:tc>
+          <w:tcPr>
+            <w:tcW w:w="1550" w:type="dxa"/>
+            <w:tcBorders/>
             <w:shd w:fill="auto" w:val="clear"/>
           </w:tcPr>
           <w:p>
@@ -10361,39 +10401,7 @@
               <w:rPr>
                 <w:b/>
                 <w:bCs/>
-                <w:color w:val="ED1C24"/>
-                <w:sz w:val="26"/>
-                <w:szCs w:val="26"/>
-              </w:rPr>
-              <w:t>6</w:t>
-            </w:r>
-          </w:p>
-        </w:tc>
-        <w:tc>
-          <w:tcPr>
-            <w:tcW w:w="1551" w:type="dxa"/>
-            <w:tcBorders/>
-            <w:shd w:fill="auto" w:val="clear"/>
-          </w:tcPr>
-          <w:p>
-            <w:pPr>
-              <w:pStyle w:val="Normal"/>
-              <w:spacing w:lineRule="auto" w:line="240" w:before="0" w:after="0"/>
-              <w:jc w:val="center"/>
-              <w:rPr>
-                <w:b/>
-                <w:b/>
-                <w:bCs/>
-                <w:color w:val="ED1C24"/>
-                <w:sz w:val="26"/>
-                <w:szCs w:val="26"/>
-              </w:rPr>
-            </w:pPr>
-            <w:r>
-              <w:rPr>
-                <w:b/>
-                <w:bCs/>
-                <w:color w:val="ED1C24"/>
+                <w:color w:val="21409A"/>
                 <w:sz w:val="26"/>
                 <w:szCs w:val="26"/>
               </w:rPr>
@@ -10440,7 +10448,7 @@
         <w:gridCol w:w="1139"/>
         <w:gridCol w:w="1138"/>
         <w:gridCol w:w="1139"/>
-        <w:gridCol w:w="1138"/>
+        <w:gridCol w:w="1136"/>
       </w:tblGrid>
       <w:tr>
         <w:trPr>
@@ -10602,7 +10610,7 @@
         </w:tc>
         <w:tc>
           <w:tcPr>
-            <w:tcW w:w="1138" w:type="dxa"/>
+            <w:tcW w:w="1136" w:type="dxa"/>
             <w:tcBorders/>
             <w:shd w:fill="auto" w:val="clear"/>
           </w:tcPr>
@@ -10642,13 +10650,7 @@
               <w:rPr>
                 <w:color w:val="000000"/>
               </w:rPr>
-              <w:t>Copy Array</w:t>
-            </w:r>
-            <w:r>
-              <w:rPr>
-                <w:color w:val="000000"/>
-              </w:rPr>
-              <w:t xml:space="preserve"> </w:t>
+              <w:t xml:space="preserve">Copy Array </w:t>
             </w:r>
           </w:p>
         </w:tc>
@@ -10668,7 +10670,9 @@
               </w:rPr>
             </w:pPr>
             <w:r>
-              <w:rPr/>
+              <w:rPr>
+                <w:color w:val="000000" w:themeColor="text1"/>
+              </w:rPr>
             </w:r>
           </w:p>
         </w:tc>
@@ -10688,7 +10692,9 @@
               </w:rPr>
             </w:pPr>
             <w:r>
-              <w:rPr/>
+              <w:rPr>
+                <w:color w:val="000000" w:themeColor="text1"/>
+              </w:rPr>
             </w:r>
           </w:p>
         </w:tc>
@@ -10708,47 +10714,9 @@
               </w:rPr>
             </w:pPr>
             <w:r>
-              <w:rPr/>
-            </w:r>
-          </w:p>
-        </w:tc>
-        <w:tc>
-          <w:tcPr>
-            <w:tcW w:w="1139" w:type="dxa"/>
-            <w:tcBorders/>
-            <w:shd w:fill="auto" w:val="clear"/>
-          </w:tcPr>
-          <w:p>
-            <w:pPr>
-              <w:pStyle w:val="Normal"/>
-              <w:spacing w:lineRule="auto" w:line="240" w:before="0" w:after="0"/>
-              <w:jc w:val="center"/>
               <w:rPr>
                 <w:color w:val="000000" w:themeColor="text1"/>
               </w:rPr>
-            </w:pPr>
-            <w:r>
-              <w:rPr/>
-            </w:r>
-          </w:p>
-        </w:tc>
-        <w:tc>
-          <w:tcPr>
-            <w:tcW w:w="1138" w:type="dxa"/>
-            <w:tcBorders/>
-            <w:shd w:fill="auto" w:val="clear"/>
-          </w:tcPr>
-          <w:p>
-            <w:pPr>
-              <w:pStyle w:val="Normal"/>
-              <w:spacing w:lineRule="auto" w:line="240" w:before="0" w:after="0"/>
-              <w:jc w:val="center"/>
-              <w:rPr>
-                <w:color w:val="000000" w:themeColor="text1"/>
-              </w:rPr>
-            </w:pPr>
-            <w:r>
-              <w:rPr/>
             </w:r>
           </w:p>
         </w:tc>
@@ -10780,7 +10748,7 @@
                 <w:sz w:val="26"/>
                 <w:szCs w:val="26"/>
               </w:rPr>
-              <w:t>D, Sam</w:t>
+              <w:t>B, Tom</w:t>
             </w:r>
           </w:p>
         </w:tc>
@@ -10796,23 +10764,63 @@
               <w:spacing w:lineRule="auto" w:line="240" w:before="0" w:after="0"/>
               <w:jc w:val="center"/>
               <w:rPr>
-                <w:b/>
+                <w:color w:val="000000" w:themeColor="text1"/>
+              </w:rPr>
+            </w:pPr>
+            <w:r>
+              <w:rPr>
+                <w:color w:val="000000" w:themeColor="text1"/>
+              </w:rPr>
+            </w:r>
+          </w:p>
+        </w:tc>
+        <w:tc>
+          <w:tcPr>
+            <w:tcW w:w="1139" w:type="dxa"/>
+            <w:tcBorders/>
+            <w:shd w:fill="auto" w:val="clear"/>
+          </w:tcPr>
+          <w:p>
+            <w:pPr>
+              <w:pStyle w:val="Normal"/>
+              <w:spacing w:lineRule="auto" w:line="240" w:before="0" w:after="0"/>
+              <w:jc w:val="center"/>
+              <w:rPr/>
+            </w:pPr>
+            <w:r>
+              <w:rPr>
                 <w:b/>
                 <w:bCs/>
                 <w:color w:val="21409A"/>
                 <w:sz w:val="26"/>
                 <w:szCs w:val="26"/>
               </w:rPr>
-            </w:pPr>
-            <w:r>
-              <w:rPr>
+              <w:t>D, Sam</w:t>
+            </w:r>
+          </w:p>
+        </w:tc>
+        <w:tc>
+          <w:tcPr>
+            <w:tcW w:w="1136" w:type="dxa"/>
+            <w:tcBorders/>
+            <w:shd w:fill="auto" w:val="clear"/>
+          </w:tcPr>
+          <w:p>
+            <w:pPr>
+              <w:pStyle w:val="Normal"/>
+              <w:spacing w:lineRule="auto" w:line="240" w:before="0" w:after="0"/>
+              <w:jc w:val="center"/>
+              <w:rPr>
+                <w:b/>
                 <w:b/>
                 <w:bCs/>
                 <w:color w:val="21409A"/>
                 <w:sz w:val="26"/>
                 <w:szCs w:val="26"/>
               </w:rPr>
-              <w:t>F, John</w:t>
+            </w:pPr>
+            <w:r>
+              <w:rPr/>
             </w:r>
           </w:p>
         </w:tc>
@@ -10829,7 +10837,10 @@
         </w:rPr>
       </w:pPr>
       <w:r>
-        <w:rPr/>
+        <w:rPr>
+          <w:b/>
+          <w:color w:val="000000"/>
+        </w:rPr>
       </w:r>
     </w:p>
     <w:p>
@@ -10925,13 +10936,13 @@
         <w:gridCol w:w="345"/>
         <w:gridCol w:w="346"/>
         <w:gridCol w:w="342"/>
-        <w:gridCol w:w="345"/>
+        <w:gridCol w:w="346"/>
         <w:gridCol w:w="344"/>
-        <w:gridCol w:w="346"/>
+        <w:gridCol w:w="347"/>
+        <w:gridCol w:w="341"/>
         <w:gridCol w:w="342"/>
-        <w:gridCol w:w="342"/>
-        <w:gridCol w:w="343"/>
-        <w:gridCol w:w="342"/>
+        <w:gridCol w:w="344"/>
+        <w:gridCol w:w="341"/>
         <w:gridCol w:w="341"/>
         <w:gridCol w:w="341"/>
         <w:gridCol w:w="341"/>
@@ -10949,7 +10960,7 @@
         <w:gridCol w:w="340"/>
         <w:gridCol w:w="341"/>
         <w:gridCol w:w="341"/>
-        <w:gridCol w:w="338"/>
+        <w:gridCol w:w="337"/>
       </w:tblGrid>
       <w:tr>
         <w:trPr/>
@@ -11006,7 +11017,7 @@
         </w:tc>
         <w:tc>
           <w:tcPr>
-            <w:tcW w:w="345" w:type="dxa"/>
+            <w:tcW w:w="346" w:type="dxa"/>
             <w:tcBorders/>
             <w:shd w:color="auto" w:fill="BFBFBF" w:themeFill="background1" w:themeFillShade="bf" w:val="clear"/>
           </w:tcPr>
@@ -11040,7 +11051,7 @@
         </w:tc>
         <w:tc>
           <w:tcPr>
-            <w:tcW w:w="346" w:type="dxa"/>
+            <w:tcW w:w="347" w:type="dxa"/>
             <w:tcBorders/>
             <w:shd w:color="auto" w:fill="BFBFBF" w:themeFill="background1" w:themeFillShade="bf" w:val="clear"/>
           </w:tcPr>
@@ -11057,8 +11068,127 @@
         </w:tc>
         <w:tc>
           <w:tcPr>
+            <w:tcW w:w="341" w:type="dxa"/>
+            <w:tcBorders/>
+            <w:shd w:color="auto" w:fill="BFBFBF" w:themeFill="background1" w:themeFillShade="bf" w:val="clear"/>
+          </w:tcPr>
+          <w:p>
+            <w:pPr>
+              <w:pStyle w:val="Normal"/>
+              <w:spacing w:lineRule="auto" w:line="240" w:before="0" w:after="0"/>
+              <w:rPr/>
+            </w:pPr>
+            <w:r>
+              <w:rPr/>
+            </w:r>
+          </w:p>
+        </w:tc>
+        <w:tc>
+          <w:tcPr>
             <w:tcW w:w="342" w:type="dxa"/>
             <w:tcBorders/>
+            <w:shd w:fill="auto" w:val="clear"/>
+          </w:tcPr>
+          <w:p>
+            <w:pPr>
+              <w:pStyle w:val="Normal"/>
+              <w:spacing w:lineRule="auto" w:line="240" w:before="0" w:after="0"/>
+              <w:rPr/>
+            </w:pPr>
+            <w:r>
+              <w:rPr/>
+            </w:r>
+          </w:p>
+        </w:tc>
+        <w:tc>
+          <w:tcPr>
+            <w:tcW w:w="344" w:type="dxa"/>
+            <w:tcBorders/>
+            <w:shd w:fill="auto" w:val="clear"/>
+          </w:tcPr>
+          <w:p>
+            <w:pPr>
+              <w:pStyle w:val="Normal"/>
+              <w:spacing w:lineRule="auto" w:line="240" w:before="0" w:after="0"/>
+              <w:rPr/>
+            </w:pPr>
+            <w:r>
+              <w:rPr/>
+            </w:r>
+          </w:p>
+        </w:tc>
+        <w:tc>
+          <w:tcPr>
+            <w:tcW w:w="341" w:type="dxa"/>
+            <w:tcBorders/>
+            <w:shd w:fill="auto" w:val="clear"/>
+          </w:tcPr>
+          <w:p>
+            <w:pPr>
+              <w:pStyle w:val="Normal"/>
+              <w:spacing w:lineRule="auto" w:line="240" w:before="0" w:after="0"/>
+              <w:rPr/>
+            </w:pPr>
+            <w:r>
+              <w:rPr/>
+            </w:r>
+          </w:p>
+        </w:tc>
+        <w:tc>
+          <w:tcPr>
+            <w:tcW w:w="341" w:type="dxa"/>
+            <w:tcBorders/>
+            <w:shd w:fill="auto" w:val="clear"/>
+          </w:tcPr>
+          <w:p>
+            <w:pPr>
+              <w:pStyle w:val="Normal"/>
+              <w:spacing w:lineRule="auto" w:line="240" w:before="0" w:after="0"/>
+              <w:rPr/>
+            </w:pPr>
+            <w:r>
+              <w:rPr/>
+            </w:r>
+          </w:p>
+        </w:tc>
+        <w:tc>
+          <w:tcPr>
+            <w:tcW w:w="341" w:type="dxa"/>
+            <w:tcBorders/>
+            <w:shd w:fill="auto" w:val="clear"/>
+          </w:tcPr>
+          <w:p>
+            <w:pPr>
+              <w:pStyle w:val="Normal"/>
+              <w:spacing w:lineRule="auto" w:line="240" w:before="0" w:after="0"/>
+              <w:rPr/>
+            </w:pPr>
+            <w:r>
+              <w:rPr/>
+            </w:r>
+          </w:p>
+        </w:tc>
+        <w:tc>
+          <w:tcPr>
+            <w:tcW w:w="341" w:type="dxa"/>
+            <w:tcBorders/>
+            <w:shd w:fill="auto" w:val="clear"/>
+          </w:tcPr>
+          <w:p>
+            <w:pPr>
+              <w:pStyle w:val="Normal"/>
+              <w:spacing w:lineRule="auto" w:line="240" w:before="0" w:after="0"/>
+              <w:rPr/>
+            </w:pPr>
+            <w:r>
+              <w:rPr/>
+            </w:r>
+          </w:p>
+        </w:tc>
+        <w:tc>
+          <w:tcPr>
+            <w:tcW w:w="340" w:type="dxa"/>
+            <w:tcBorders/>
             <w:shd w:color="auto" w:fill="BFBFBF" w:themeFill="background1" w:themeFillShade="bf" w:val="clear"/>
           </w:tcPr>
           <w:p>
@@ -11074,60 +11204,9 @@
         </w:tc>
         <w:tc>
           <w:tcPr>
-            <w:tcW w:w="342" w:type="dxa"/>
-            <w:tcBorders/>
-            <w:shd w:fill="auto" w:val="clear"/>
-          </w:tcPr>
-          <w:p>
-            <w:pPr>
-              <w:pStyle w:val="Normal"/>
-              <w:spacing w:lineRule="auto" w:line="240" w:before="0" w:after="0"/>
-              <w:rPr/>
-            </w:pPr>
-            <w:r>
-              <w:rPr/>
-            </w:r>
-          </w:p>
-        </w:tc>
-        <w:tc>
-          <w:tcPr>
-            <w:tcW w:w="343" w:type="dxa"/>
-            <w:tcBorders/>
-            <w:shd w:fill="auto" w:val="clear"/>
-          </w:tcPr>
-          <w:p>
-            <w:pPr>
-              <w:pStyle w:val="Normal"/>
-              <w:spacing w:lineRule="auto" w:line="240" w:before="0" w:after="0"/>
-              <w:rPr/>
-            </w:pPr>
-            <w:r>
-              <w:rPr/>
-            </w:r>
-          </w:p>
-        </w:tc>
-        <w:tc>
-          <w:tcPr>
-            <w:tcW w:w="342" w:type="dxa"/>
-            <w:tcBorders/>
-            <w:shd w:fill="auto" w:val="clear"/>
-          </w:tcPr>
-          <w:p>
-            <w:pPr>
-              <w:pStyle w:val="Normal"/>
-              <w:spacing w:lineRule="auto" w:line="240" w:before="0" w:after="0"/>
-              <w:rPr/>
-            </w:pPr>
-            <w:r>
-              <w:rPr/>
-            </w:r>
-          </w:p>
-        </w:tc>
-        <w:tc>
-          <w:tcPr>
             <w:tcW w:w="341" w:type="dxa"/>
             <w:tcBorders/>
-            <w:shd w:fill="auto" w:val="clear"/>
+            <w:shd w:color="auto" w:fill="BFBFBF" w:themeFill="background1" w:themeFillShade="bf" w:val="clear"/>
           </w:tcPr>
           <w:p>
             <w:pPr>
@@ -11144,7 +11223,24 @@
           <w:tcPr>
             <w:tcW w:w="341" w:type="dxa"/>
             <w:tcBorders/>
-            <w:shd w:fill="auto" w:val="clear"/>
+            <w:shd w:color="auto" w:fill="BFBFBF" w:themeFill="background1" w:themeFillShade="bf" w:val="clear"/>
+          </w:tcPr>
+          <w:p>
+            <w:pPr>
+              <w:pStyle w:val="Normal"/>
+              <w:spacing w:lineRule="auto" w:line="240" w:before="0" w:after="0"/>
+              <w:rPr/>
+            </w:pPr>
+            <w:r>
+              <w:rPr/>
+            </w:r>
+          </w:p>
+        </w:tc>
+        <w:tc>
+          <w:tcPr>
+            <w:tcW w:w="340" w:type="dxa"/>
+            <w:tcBorders/>
+            <w:shd w:color="auto" w:fill="BFBFBF" w:themeFill="background1" w:themeFillShade="bf" w:val="clear"/>
           </w:tcPr>
           <w:p>
             <w:pPr>
@@ -11176,6 +11272,40 @@
         </w:tc>
         <w:tc>
           <w:tcPr>
+            <w:tcW w:w="341" w:type="dxa"/>
+            <w:tcBorders/>
+            <w:shd w:fill="auto" w:val="clear"/>
+          </w:tcPr>
+          <w:p>
+            <w:pPr>
+              <w:pStyle w:val="Normal"/>
+              <w:spacing w:lineRule="auto" w:line="240" w:before="0" w:after="0"/>
+              <w:rPr/>
+            </w:pPr>
+            <w:r>
+              <w:rPr/>
+            </w:r>
+          </w:p>
+        </w:tc>
+        <w:tc>
+          <w:tcPr>
+            <w:tcW w:w="341" w:type="dxa"/>
+            <w:tcBorders/>
+            <w:shd w:fill="auto" w:val="clear"/>
+          </w:tcPr>
+          <w:p>
+            <w:pPr>
+              <w:pStyle w:val="Normal"/>
+              <w:spacing w:lineRule="auto" w:line="240" w:before="0" w:after="0"/>
+              <w:rPr/>
+            </w:pPr>
+            <w:r>
+              <w:rPr/>
+            </w:r>
+          </w:p>
+        </w:tc>
+        <w:tc>
+          <w:tcPr>
             <w:tcW w:w="340" w:type="dxa"/>
             <w:tcBorders/>
             <w:shd w:color="auto" w:fill="BFBFBF" w:themeFill="background1" w:themeFillShade="bf" w:val="clear"/>
@@ -11227,6 +11357,23 @@
         </w:tc>
         <w:tc>
           <w:tcPr>
+            <w:tcW w:w="341" w:type="dxa"/>
+            <w:tcBorders/>
+            <w:shd w:color="auto" w:fill="BFBFBF" w:themeFill="background1" w:themeFillShade="bf" w:val="clear"/>
+          </w:tcPr>
+          <w:p>
+            <w:pPr>
+              <w:pStyle w:val="Normal"/>
+              <w:spacing w:lineRule="auto" w:line="240" w:before="0" w:after="0"/>
+              <w:rPr/>
+            </w:pPr>
+            <w:r>
+              <w:rPr/>
+            </w:r>
+          </w:p>
+        </w:tc>
+        <w:tc>
+          <w:tcPr>
             <w:tcW w:w="340" w:type="dxa"/>
             <w:tcBorders/>
             <w:shd w:color="auto" w:fill="BFBFBF" w:themeFill="background1" w:themeFillShade="bf" w:val="clear"/>
@@ -11246,7 +11393,7 @@
           <w:tcPr>
             <w:tcW w:w="341" w:type="dxa"/>
             <w:tcBorders/>
-            <w:shd w:fill="auto" w:val="clear"/>
+            <w:shd w:color="auto" w:fill="FFFFFF" w:themeFill="background1" w:val="clear"/>
           </w:tcPr>
           <w:p>
             <w:pPr>
@@ -11263,125 +11410,6 @@
           <w:tcPr>
             <w:tcW w:w="341" w:type="dxa"/>
             <w:tcBorders/>
-            <w:shd w:fill="auto" w:val="clear"/>
-          </w:tcPr>
-          <w:p>
-            <w:pPr>
-              <w:pStyle w:val="Normal"/>
-              <w:spacing w:lineRule="auto" w:line="240" w:before="0" w:after="0"/>
-              <w:rPr/>
-            </w:pPr>
-            <w:r>
-              <w:rPr/>
-            </w:r>
-          </w:p>
-        </w:tc>
-        <w:tc>
-          <w:tcPr>
-            <w:tcW w:w="341" w:type="dxa"/>
-            <w:tcBorders/>
-            <w:shd w:fill="auto" w:val="clear"/>
-          </w:tcPr>
-          <w:p>
-            <w:pPr>
-              <w:pStyle w:val="Normal"/>
-              <w:spacing w:lineRule="auto" w:line="240" w:before="0" w:after="0"/>
-              <w:rPr/>
-            </w:pPr>
-            <w:r>
-              <w:rPr/>
-            </w:r>
-          </w:p>
-        </w:tc>
-        <w:tc>
-          <w:tcPr>
-            <w:tcW w:w="340" w:type="dxa"/>
-            <w:tcBorders/>
-            <w:shd w:color="auto" w:fill="BFBFBF" w:themeFill="background1" w:themeFillShade="bf" w:val="clear"/>
-          </w:tcPr>
-          <w:p>
-            <w:pPr>
-              <w:pStyle w:val="Normal"/>
-              <w:spacing w:lineRule="auto" w:line="240" w:before="0" w:after="0"/>
-              <w:rPr/>
-            </w:pPr>
-            <w:r>
-              <w:rPr/>
-            </w:r>
-          </w:p>
-        </w:tc>
-        <w:tc>
-          <w:tcPr>
-            <w:tcW w:w="341" w:type="dxa"/>
-            <w:tcBorders/>
-            <w:shd w:color="auto" w:fill="BFBFBF" w:themeFill="background1" w:themeFillShade="bf" w:val="clear"/>
-          </w:tcPr>
-          <w:p>
-            <w:pPr>
-              <w:pStyle w:val="Normal"/>
-              <w:spacing w:lineRule="auto" w:line="240" w:before="0" w:after="0"/>
-              <w:rPr/>
-            </w:pPr>
-            <w:r>
-              <w:rPr/>
-            </w:r>
-          </w:p>
-        </w:tc>
-        <w:tc>
-          <w:tcPr>
-            <w:tcW w:w="341" w:type="dxa"/>
-            <w:tcBorders/>
-            <w:shd w:color="auto" w:fill="BFBFBF" w:themeFill="background1" w:themeFillShade="bf" w:val="clear"/>
-          </w:tcPr>
-          <w:p>
-            <w:pPr>
-              <w:pStyle w:val="Normal"/>
-              <w:spacing w:lineRule="auto" w:line="240" w:before="0" w:after="0"/>
-              <w:rPr/>
-            </w:pPr>
-            <w:r>
-              <w:rPr/>
-            </w:r>
-          </w:p>
-        </w:tc>
-        <w:tc>
-          <w:tcPr>
-            <w:tcW w:w="341" w:type="dxa"/>
-            <w:tcBorders/>
-            <w:shd w:color="auto" w:fill="BFBFBF" w:themeFill="background1" w:themeFillShade="bf" w:val="clear"/>
-          </w:tcPr>
-          <w:p>
-            <w:pPr>
-              <w:pStyle w:val="Normal"/>
-              <w:spacing w:lineRule="auto" w:line="240" w:before="0" w:after="0"/>
-              <w:rPr/>
-            </w:pPr>
-            <w:r>
-              <w:rPr/>
-            </w:r>
-          </w:p>
-        </w:tc>
-        <w:tc>
-          <w:tcPr>
-            <w:tcW w:w="340" w:type="dxa"/>
-            <w:tcBorders/>
-            <w:shd w:color="auto" w:fill="BFBFBF" w:themeFill="background1" w:themeFillShade="bf" w:val="clear"/>
-          </w:tcPr>
-          <w:p>
-            <w:pPr>
-              <w:pStyle w:val="Normal"/>
-              <w:spacing w:lineRule="auto" w:line="240" w:before="0" w:after="0"/>
-              <w:rPr/>
-            </w:pPr>
-            <w:r>
-              <w:rPr/>
-            </w:r>
-          </w:p>
-        </w:tc>
-        <w:tc>
-          <w:tcPr>
-            <w:tcW w:w="341" w:type="dxa"/>
-            <w:tcBorders/>
             <w:shd w:color="auto" w:fill="FFFFFF" w:themeFill="background1" w:val="clear"/>
           </w:tcPr>
           <w:p>
@@ -11397,24 +11425,7 @@
         </w:tc>
         <w:tc>
           <w:tcPr>
-            <w:tcW w:w="341" w:type="dxa"/>
-            <w:tcBorders/>
-            <w:shd w:color="auto" w:fill="FFFFFF" w:themeFill="background1" w:val="clear"/>
-          </w:tcPr>
-          <w:p>
-            <w:pPr>
-              <w:pStyle w:val="Normal"/>
-              <w:spacing w:lineRule="auto" w:line="240" w:before="0" w:after="0"/>
-              <w:rPr/>
-            </w:pPr>
-            <w:r>
-              <w:rPr/>
-            </w:r>
-          </w:p>
-        </w:tc>
-        <w:tc>
-          <w:tcPr>
-            <w:tcW w:w="338" w:type="dxa"/>
+            <w:tcW w:w="337" w:type="dxa"/>
             <w:tcBorders/>
             <w:shd w:color="auto" w:fill="FFFFFF" w:themeFill="background1" w:val="clear"/>
           </w:tcPr>
@@ -11458,13 +11469,13 @@
         <w:gridCol w:w="345"/>
         <w:gridCol w:w="346"/>
         <w:gridCol w:w="342"/>
-        <w:gridCol w:w="345"/>
+        <w:gridCol w:w="346"/>
         <w:gridCol w:w="344"/>
-        <w:gridCol w:w="346"/>
+        <w:gridCol w:w="347"/>
+        <w:gridCol w:w="341"/>
         <w:gridCol w:w="342"/>
-        <w:gridCol w:w="342"/>
-        <w:gridCol w:w="343"/>
-        <w:gridCol w:w="342"/>
+        <w:gridCol w:w="344"/>
+        <w:gridCol w:w="341"/>
         <w:gridCol w:w="341"/>
         <w:gridCol w:w="341"/>
         <w:gridCol w:w="341"/>
@@ -11482,7 +11493,7 @@
         <w:gridCol w:w="340"/>
         <w:gridCol w:w="341"/>
         <w:gridCol w:w="341"/>
-        <w:gridCol w:w="338"/>
+        <w:gridCol w:w="337"/>
       </w:tblGrid>
       <w:tr>
         <w:trPr/>
@@ -11539,7 +11550,7 @@
         </w:tc>
         <w:tc>
           <w:tcPr>
-            <w:tcW w:w="345" w:type="dxa"/>
+            <w:tcW w:w="346" w:type="dxa"/>
             <w:tcBorders/>
             <w:shd w:color="auto" w:fill="BFBFBF" w:themeFill="background1" w:themeFillShade="bf" w:val="clear"/>
           </w:tcPr>
@@ -11573,7 +11584,7 @@
         </w:tc>
         <w:tc>
           <w:tcPr>
-            <w:tcW w:w="346" w:type="dxa"/>
+            <w:tcW w:w="347" w:type="dxa"/>
             <w:tcBorders/>
             <w:shd w:color="auto" w:fill="BFBFBF" w:themeFill="background1" w:themeFillShade="bf" w:val="clear"/>
           </w:tcPr>
@@ -11590,8 +11601,42 @@
         </w:tc>
         <w:tc>
           <w:tcPr>
+            <w:tcW w:w="341" w:type="dxa"/>
+            <w:tcBorders/>
+            <w:shd w:color="auto" w:fill="BFBFBF" w:themeFill="background1" w:themeFillShade="bf" w:val="clear"/>
+          </w:tcPr>
+          <w:p>
+            <w:pPr>
+              <w:pStyle w:val="Normal"/>
+              <w:spacing w:lineRule="auto" w:line="240" w:before="0" w:after="0"/>
+              <w:rPr/>
+            </w:pPr>
+            <w:r>
+              <w:rPr/>
+            </w:r>
+          </w:p>
+        </w:tc>
+        <w:tc>
+          <w:tcPr>
             <w:tcW w:w="342" w:type="dxa"/>
             <w:tcBorders/>
+            <w:shd w:fill="auto" w:val="clear"/>
+          </w:tcPr>
+          <w:p>
+            <w:pPr>
+              <w:pStyle w:val="Normal"/>
+              <w:spacing w:lineRule="auto" w:line="240" w:before="0" w:after="0"/>
+              <w:rPr/>
+            </w:pPr>
+            <w:r>
+              <w:rPr/>
+            </w:r>
+          </w:p>
+        </w:tc>
+        <w:tc>
+          <w:tcPr>
+            <w:tcW w:w="344" w:type="dxa"/>
+            <w:tcBorders/>
             <w:shd w:color="auto" w:fill="BFBFBF" w:themeFill="background1" w:themeFillShade="bf" w:val="clear"/>
           </w:tcPr>
           <w:p>
@@ -11607,24 +11652,24 @@
         </w:tc>
         <w:tc>
           <w:tcPr>
-            <w:tcW w:w="342" w:type="dxa"/>
-            <w:tcBorders/>
-            <w:shd w:fill="auto" w:val="clear"/>
-          </w:tcPr>
-          <w:p>
-            <w:pPr>
-              <w:pStyle w:val="Normal"/>
-              <w:spacing w:lineRule="auto" w:line="240" w:before="0" w:after="0"/>
-              <w:rPr/>
-            </w:pPr>
-            <w:r>
-              <w:rPr/>
-            </w:r>
-          </w:p>
-        </w:tc>
-        <w:tc>
-          <w:tcPr>
-            <w:tcW w:w="343" w:type="dxa"/>
+            <w:tcW w:w="341" w:type="dxa"/>
+            <w:tcBorders/>
+            <w:shd w:color="auto" w:fill="FFFFFF" w:themeFill="background1" w:val="clear"/>
+          </w:tcPr>
+          <w:p>
+            <w:pPr>
+              <w:pStyle w:val="Normal"/>
+              <w:spacing w:lineRule="auto" w:line="240" w:before="0" w:after="0"/>
+              <w:rPr/>
+            </w:pPr>
+            <w:r>
+              <w:rPr/>
+            </w:r>
+          </w:p>
+        </w:tc>
+        <w:tc>
+          <w:tcPr>
+            <w:tcW w:w="341" w:type="dxa"/>
             <w:tcBorders/>
             <w:shd w:color="auto" w:fill="BFBFBF" w:themeFill="background1" w:themeFillShade="bf" w:val="clear"/>
           </w:tcPr>
@@ -11641,25 +11686,42 @@
         </w:tc>
         <w:tc>
           <w:tcPr>
-            <w:tcW w:w="342" w:type="dxa"/>
-            <w:tcBorders/>
-            <w:shd w:color="auto" w:fill="FFFFFF" w:themeFill="background1" w:val="clear"/>
-          </w:tcPr>
-          <w:p>
-            <w:pPr>
-              <w:pStyle w:val="Normal"/>
-              <w:spacing w:lineRule="auto" w:line="240" w:before="0" w:after="0"/>
-              <w:rPr/>
-            </w:pPr>
-            <w:r>
-              <w:rPr/>
-            </w:r>
-          </w:p>
-        </w:tc>
-        <w:tc>
-          <w:tcPr>
             <w:tcW w:w="341" w:type="dxa"/>
             <w:tcBorders/>
+            <w:shd w:fill="auto" w:val="clear"/>
+          </w:tcPr>
+          <w:p>
+            <w:pPr>
+              <w:pStyle w:val="Normal"/>
+              <w:spacing w:lineRule="auto" w:line="240" w:before="0" w:after="0"/>
+              <w:rPr/>
+            </w:pPr>
+            <w:r>
+              <w:rPr/>
+            </w:r>
+          </w:p>
+        </w:tc>
+        <w:tc>
+          <w:tcPr>
+            <w:tcW w:w="341" w:type="dxa"/>
+            <w:tcBorders/>
+            <w:shd w:fill="auto" w:val="clear"/>
+          </w:tcPr>
+          <w:p>
+            <w:pPr>
+              <w:pStyle w:val="Normal"/>
+              <w:spacing w:lineRule="auto" w:line="240" w:before="0" w:after="0"/>
+              <w:rPr/>
+            </w:pPr>
+            <w:r>
+              <w:rPr/>
+            </w:r>
+          </w:p>
+        </w:tc>
+        <w:tc>
+          <w:tcPr>
+            <w:tcW w:w="340" w:type="dxa"/>
+            <w:tcBorders/>
             <w:shd w:color="auto" w:fill="BFBFBF" w:themeFill="background1" w:themeFillShade="bf" w:val="clear"/>
           </w:tcPr>
           <w:p>
@@ -11677,7 +11739,7 @@
           <w:tcPr>
             <w:tcW w:w="341" w:type="dxa"/>
             <w:tcBorders/>
-            <w:shd w:fill="auto" w:val="clear"/>
+            <w:shd w:color="auto" w:fill="BFBFBF" w:themeFill="background1" w:themeFillShade="bf" w:val="clear"/>
           </w:tcPr>
           <w:p>
             <w:pPr>
@@ -11694,7 +11756,7 @@
           <w:tcPr>
             <w:tcW w:w="341" w:type="dxa"/>
             <w:tcBorders/>
-            <w:shd w:fill="auto" w:val="clear"/>
+            <w:shd w:color="auto" w:fill="BFBFBF" w:themeFill="background1" w:themeFillShade="bf" w:val="clear"/>
           </w:tcPr>
           <w:p>
             <w:pPr>
@@ -11711,6 +11773,23 @@
           <w:tcPr>
             <w:tcW w:w="340" w:type="dxa"/>
             <w:tcBorders/>
+            <w:shd w:fill="auto" w:val="clear"/>
+          </w:tcPr>
+          <w:p>
+            <w:pPr>
+              <w:pStyle w:val="Normal"/>
+              <w:spacing w:lineRule="auto" w:line="240" w:before="0" w:after="0"/>
+              <w:rPr/>
+            </w:pPr>
+            <w:r>
+              <w:rPr/>
+            </w:r>
+          </w:p>
+        </w:tc>
+        <w:tc>
+          <w:tcPr>
+            <w:tcW w:w="341" w:type="dxa"/>
+            <w:tcBorders/>
             <w:shd w:color="auto" w:fill="BFBFBF" w:themeFill="background1" w:themeFillShade="bf" w:val="clear"/>
           </w:tcPr>
           <w:p>
@@ -11728,6 +11807,40 @@
           <w:tcPr>
             <w:tcW w:w="341" w:type="dxa"/>
             <w:tcBorders/>
+            <w:shd w:fill="auto" w:val="clear"/>
+          </w:tcPr>
+          <w:p>
+            <w:pPr>
+              <w:pStyle w:val="Normal"/>
+              <w:spacing w:lineRule="auto" w:line="240" w:before="0" w:after="0"/>
+              <w:rPr/>
+            </w:pPr>
+            <w:r>
+              <w:rPr/>
+            </w:r>
+          </w:p>
+        </w:tc>
+        <w:tc>
+          <w:tcPr>
+            <w:tcW w:w="341" w:type="dxa"/>
+            <w:tcBorders/>
+            <w:shd w:fill="auto" w:val="clear"/>
+          </w:tcPr>
+          <w:p>
+            <w:pPr>
+              <w:pStyle w:val="Normal"/>
+              <w:spacing w:lineRule="auto" w:line="240" w:before="0" w:after="0"/>
+              <w:rPr/>
+            </w:pPr>
+            <w:r>
+              <w:rPr/>
+            </w:r>
+          </w:p>
+        </w:tc>
+        <w:tc>
+          <w:tcPr>
+            <w:tcW w:w="340" w:type="dxa"/>
+            <w:tcBorders/>
             <w:shd w:color="auto" w:fill="BFBFBF" w:themeFill="background1" w:themeFillShade="bf" w:val="clear"/>
           </w:tcPr>
           <w:p>
@@ -11760,6 +11873,40 @@
         </w:tc>
         <w:tc>
           <w:tcPr>
+            <w:tcW w:w="341" w:type="dxa"/>
+            <w:tcBorders/>
+            <w:shd w:fill="auto" w:val="clear"/>
+          </w:tcPr>
+          <w:p>
+            <w:pPr>
+              <w:pStyle w:val="Normal"/>
+              <w:spacing w:lineRule="auto" w:line="240" w:before="0" w:after="0"/>
+              <w:rPr/>
+            </w:pPr>
+            <w:r>
+              <w:rPr/>
+            </w:r>
+          </w:p>
+        </w:tc>
+        <w:tc>
+          <w:tcPr>
+            <w:tcW w:w="341" w:type="dxa"/>
+            <w:tcBorders/>
+            <w:shd w:color="auto" w:fill="BFBFBF" w:themeFill="background1" w:themeFillShade="bf" w:val="clear"/>
+          </w:tcPr>
+          <w:p>
+            <w:pPr>
+              <w:pStyle w:val="Normal"/>
+              <w:spacing w:lineRule="auto" w:line="240" w:before="0" w:after="0"/>
+              <w:rPr/>
+            </w:pPr>
+            <w:r>
+              <w:rPr/>
+            </w:r>
+          </w:p>
+        </w:tc>
+        <w:tc>
+          <w:tcPr>
             <w:tcW w:w="340" w:type="dxa"/>
             <w:tcBorders/>
             <w:shd w:fill="auto" w:val="clear"/>
@@ -11796,40 +11943,6 @@
           <w:tcPr>
             <w:tcW w:w="341" w:type="dxa"/>
             <w:tcBorders/>
-            <w:shd w:fill="auto" w:val="clear"/>
-          </w:tcPr>
-          <w:p>
-            <w:pPr>
-              <w:pStyle w:val="Normal"/>
-              <w:spacing w:lineRule="auto" w:line="240" w:before="0" w:after="0"/>
-              <w:rPr/>
-            </w:pPr>
-            <w:r>
-              <w:rPr/>
-            </w:r>
-          </w:p>
-        </w:tc>
-        <w:tc>
-          <w:tcPr>
-            <w:tcW w:w="341" w:type="dxa"/>
-            <w:tcBorders/>
-            <w:shd w:fill="auto" w:val="clear"/>
-          </w:tcPr>
-          <w:p>
-            <w:pPr>
-              <w:pStyle w:val="Normal"/>
-              <w:spacing w:lineRule="auto" w:line="240" w:before="0" w:after="0"/>
-              <w:rPr/>
-            </w:pPr>
-            <w:r>
-              <w:rPr/>
-            </w:r>
-          </w:p>
-        </w:tc>
-        <w:tc>
-          <w:tcPr>
-            <w:tcW w:w="340" w:type="dxa"/>
-            <w:tcBorders/>
             <w:shd w:color="auto" w:fill="BFBFBF" w:themeFill="background1" w:themeFillShade="bf" w:val="clear"/>
           </w:tcPr>
           <w:p>
@@ -11845,109 +11958,7 @@
         </w:tc>
         <w:tc>
           <w:tcPr>
-            <w:tcW w:w="341" w:type="dxa"/>
-            <w:tcBorders/>
-            <w:shd w:color="auto" w:fill="BFBFBF" w:themeFill="background1" w:themeFillShade="bf" w:val="clear"/>
-          </w:tcPr>
-          <w:p>
-            <w:pPr>
-              <w:pStyle w:val="Normal"/>
-              <w:spacing w:lineRule="auto" w:line="240" w:before="0" w:after="0"/>
-              <w:rPr/>
-            </w:pPr>
-            <w:r>
-              <w:rPr/>
-            </w:r>
-          </w:p>
-        </w:tc>
-        <w:tc>
-          <w:tcPr>
-            <w:tcW w:w="341" w:type="dxa"/>
-            <w:tcBorders/>
-            <w:shd w:fill="auto" w:val="clear"/>
-          </w:tcPr>
-          <w:p>
-            <w:pPr>
-              <w:pStyle w:val="Normal"/>
-              <w:spacing w:lineRule="auto" w:line="240" w:before="0" w:after="0"/>
-              <w:rPr/>
-            </w:pPr>
-            <w:r>
-              <w:rPr/>
-            </w:r>
-          </w:p>
-        </w:tc>
-        <w:tc>
-          <w:tcPr>
-            <w:tcW w:w="341" w:type="dxa"/>
-            <w:tcBorders/>
-            <w:shd w:color="auto" w:fill="BFBFBF" w:themeFill="background1" w:themeFillShade="bf" w:val="clear"/>
-          </w:tcPr>
-          <w:p>
-            <w:pPr>
-              <w:pStyle w:val="Normal"/>
-              <w:spacing w:lineRule="auto" w:line="240" w:before="0" w:after="0"/>
-              <w:rPr/>
-            </w:pPr>
-            <w:r>
-              <w:rPr/>
-            </w:r>
-          </w:p>
-        </w:tc>
-        <w:tc>
-          <w:tcPr>
-            <w:tcW w:w="340" w:type="dxa"/>
-            <w:tcBorders/>
-            <w:shd w:fill="auto" w:val="clear"/>
-          </w:tcPr>
-          <w:p>
-            <w:pPr>
-              <w:pStyle w:val="Normal"/>
-              <w:spacing w:lineRule="auto" w:line="240" w:before="0" w:after="0"/>
-              <w:rPr/>
-            </w:pPr>
-            <w:r>
-              <w:rPr/>
-            </w:r>
-          </w:p>
-        </w:tc>
-        <w:tc>
-          <w:tcPr>
-            <w:tcW w:w="341" w:type="dxa"/>
-            <w:tcBorders/>
-            <w:shd w:color="auto" w:fill="BFBFBF" w:themeFill="background1" w:themeFillShade="bf" w:val="clear"/>
-          </w:tcPr>
-          <w:p>
-            <w:pPr>
-              <w:pStyle w:val="Normal"/>
-              <w:spacing w:lineRule="auto" w:line="240" w:before="0" w:after="0"/>
-              <w:rPr/>
-            </w:pPr>
-            <w:r>
-              <w:rPr/>
-            </w:r>
-          </w:p>
-        </w:tc>
-        <w:tc>
-          <w:tcPr>
-            <w:tcW w:w="341" w:type="dxa"/>
-            <w:tcBorders/>
-            <w:shd w:color="auto" w:fill="BFBFBF" w:themeFill="background1" w:themeFillShade="bf" w:val="clear"/>
-          </w:tcPr>
-          <w:p>
-            <w:pPr>
-              <w:pStyle w:val="Normal"/>
-              <w:spacing w:lineRule="auto" w:line="240" w:before="0" w:after="0"/>
-              <w:rPr/>
-            </w:pPr>
-            <w:r>
-              <w:rPr/>
-            </w:r>
-          </w:p>
-        </w:tc>
-        <w:tc>
-          <w:tcPr>
-            <w:tcW w:w="338" w:type="dxa"/>
+            <w:tcW w:w="337" w:type="dxa"/>
             <w:tcBorders/>
             <w:shd w:fill="auto" w:val="clear"/>
           </w:tcPr>
@@ -12378,8 +12389,6 @@
         <w:rPr>
           <w:color w:val="000000" w:themeColor="text1"/>
         </w:rPr>
-      </w:r>
-      <w:r>
         <mc:AlternateContent>
           <mc:Choice Requires="wps">
             <w:drawing>
@@ -12391,27 +12400,38 @@
                 <wp:positionV relativeFrom="paragraph">
                   <wp:posOffset>17145</wp:posOffset>
                 </wp:positionV>
-                <wp:extent cx="1097280" cy="4042410"/>
+                <wp:extent cx="1097915" cy="4217035"/>
                 <wp:effectExtent l="0" t="0" r="0" b="0"/>
                 <wp:wrapSquare wrapText="bothSides"/>
                 <wp:docPr id="1" name="Frame1"/>
                 <a:graphic xmlns:a="http://schemas.openxmlformats.org/drawingml/2006/main">
                   <a:graphicData uri="http://schemas.microsoft.com/office/word/2010/wordprocessingShape">
                     <wps:wsp>
-                      <wps:cNvSpPr txBox="1"/>
+                      <wps:cNvSpPr/>
                       <wps:spPr>
                         <a:xfrm>
                           <a:off x="0" y="0"/>
-                          <a:ext cx="1097280" cy="4042410"/>
+                          <a:ext cx="1097280" cy="4216320"/>
                         </a:xfrm>
-                        <a:prstGeom prst="rect"/>
+                        <a:prstGeom prst="rect">
+                          <a:avLst/>
+                        </a:prstGeom>
+                        <a:noFill/>
+                        <a:ln>
+                          <a:noFill/>
+                        </a:ln>
                       </wps:spPr>
+                      <wps:style>
+                        <a:lnRef idx="0"/>
+                        <a:fillRef idx="0"/>
+                        <a:effectRef idx="0"/>
+                        <a:fontRef idx="minor"/>
+                      </wps:style>
                       <wps:txbx>
                         <w:txbxContent>
                           <w:tbl>
                             <w:tblPr>
                               <w:tblStyle w:val="TableGrid"/>
-                              <w:tblpPr w:bottomFromText="0" w:horzAnchor="page" w:leftFromText="180" w:rightFromText="180" w:tblpX="1803" w:tblpY="-30" w:topFromText="0" w:vertAnchor="text"/>
                               <w:tblW w:w="1728" w:type="dxa"/>
                               <w:jc w:val="left"/>
                               <w:tblInd w:w="108" w:type="dxa"/>
@@ -13158,9 +13178,18 @@
                               </w:tc>
                             </w:tr>
                           </w:tbl>
+                          <w:p>
+                            <w:pPr>
+                              <w:pStyle w:val="FrameContents"/>
+                              <w:rPr/>
+                            </w:pPr>
+                            <w:r>
+                              <w:rPr/>
+                            </w:r>
+                          </w:p>
                         </w:txbxContent>
                       </wps:txbx>
-                      <wps:bodyPr anchor="t" lIns="0" tIns="0" rIns="0" bIns="0">
+                      <wps:bodyPr lIns="0" rIns="0" tIns="0" bIns="0">
                         <a:spAutoFit/>
                       </wps:bodyPr>
                     </wps:wsp>
@@ -13171,13 +13200,15 @@
           </mc:Choice>
           <mc:Fallback>
             <w:pict>
-              <v:rect style="position:absolute;rotation:0;width:86.4pt;height:318.3pt;mso-wrap-distance-left:9pt;mso-wrap-distance-right:9pt;mso-wrap-distance-top:0pt;mso-wrap-distance-bottom:0pt;margin-top:1.35pt;mso-position-vertical-relative:text;margin-left:48.5pt;mso-position-horizontal-relative:text">
-                <v:textbox inset="0in,0in,0in,0in">
+              <v:rect id="shape_0" ID="Frame1" stroked="f" style="position:absolute;margin-left:48.5pt;margin-top:1.35pt;width:86.35pt;height:331.95pt">
+                <w10:wrap type="none"/>
+                <v:fill o:detectmouseclick="t" on="false"/>
+                <v:stroke color="#3465a4" joinstyle="round" endcap="flat"/>
+                <v:textbox>
                   <w:txbxContent>
                     <w:tbl>
                       <w:tblPr>
                         <w:tblStyle w:val="TableGrid"/>
-                        <w:tblpPr w:bottomFromText="0" w:horzAnchor="page" w:leftFromText="180" w:rightFromText="180" w:tblpX="1803" w:tblpY="-30" w:topFromText="0" w:vertAnchor="text"/>
                         <w:tblW w:w="1728" w:type="dxa"/>
                         <w:jc w:val="left"/>
                         <w:tblInd w:w="108" w:type="dxa"/>
@@ -13924,9 +13955,17 @@
                         </w:tc>
                       </w:tr>
                     </w:tbl>
+                    <w:p>
+                      <w:pPr>
+                        <w:pStyle w:val="FrameContents"/>
+                        <w:rPr/>
+                      </w:pPr>
+                      <w:r>
+                        <w:rPr/>
+                      </w:r>
+                    </w:p>
                   </w:txbxContent>
                 </v:textbox>
-                <w10:wrap type="square"/>
               </v:rect>
             </w:pict>
           </mc:Fallback>
@@ -14228,7 +14267,7 @@
         <w:docPartGallery w:val="Page Numbers (Bottom of Page)"/>
         <w:docPartUnique w:val="true"/>
       </w:docPartObj>
-      <w:id w:val="1493542442"/>
+      <w:id w:val="679120584"/>
     </w:sdtPr>
     <w:sdtContent>
       <w:p>
@@ -14311,6 +14350,7 @@
       </w:pPr>
       <w:rPr>
         <w:rFonts w:ascii="Wingdings" w:hAnsi="Wingdings" w:cs="Wingdings" w:hint="default"/>
+        <w:rFonts w:cs="Wingdings"/>
       </w:rPr>
     </w:lvl>
     <w:lvl w:ilvl="3">
@@ -14323,6 +14363,7 @@
       </w:pPr>
       <w:rPr>
         <w:rFonts w:ascii="Symbol" w:hAnsi="Symbol" w:cs="Symbol" w:hint="default"/>
+        <w:rFonts w:cs="Symbol"/>
       </w:rPr>
     </w:lvl>
     <w:lvl w:ilvl="4">
@@ -14348,6 +14389,7 @@
       </w:pPr>
       <w:rPr>
         <w:rFonts w:ascii="Wingdings" w:hAnsi="Wingdings" w:cs="Wingdings" w:hint="default"/>
+        <w:rFonts w:cs="Wingdings"/>
       </w:rPr>
     </w:lvl>
     <w:lvl w:ilvl="6">
@@ -14360,6 +14402,7 @@
       </w:pPr>
       <w:rPr>
         <w:rFonts w:ascii="Symbol" w:hAnsi="Symbol" w:cs="Symbol" w:hint="default"/>
+        <w:rFonts w:cs="Symbol"/>
       </w:rPr>
     </w:lvl>
     <w:lvl w:ilvl="7">
@@ -14385,6 +14428,7 @@
       </w:pPr>
       <w:rPr>
         <w:rFonts w:ascii="Wingdings" w:hAnsi="Wingdings" w:cs="Wingdings" w:hint="default"/>
+        <w:rFonts w:cs="Wingdings"/>
       </w:rPr>
     </w:lvl>
   </w:abstractNum>
@@ -14945,6 +14989,82 @@
     <w:qFormat/>
     <w:rPr/>
   </w:style>
+  <w:style w:type="character" w:styleId="ListLabel25">
+    <w:name w:val="ListLabel 25"/>
+    <w:qFormat/>
+    <w:rPr>
+      <w:rFonts w:cs="Times New Roman"/>
+    </w:rPr>
+  </w:style>
+  <w:style w:type="character" w:styleId="ListLabel26">
+    <w:name w:val="ListLabel 26"/>
+    <w:qFormat/>
+    <w:rPr>
+      <w:rFonts w:cs="Courier New"/>
+    </w:rPr>
+  </w:style>
+  <w:style w:type="character" w:styleId="ListLabel27">
+    <w:name w:val="ListLabel 27"/>
+    <w:qFormat/>
+    <w:rPr>
+      <w:rFonts w:cs="Wingdings"/>
+    </w:rPr>
+  </w:style>
+  <w:style w:type="character" w:styleId="ListLabel28">
+    <w:name w:val="ListLabel 28"/>
+    <w:qFormat/>
+    <w:rPr>
+      <w:rFonts w:cs="Symbol"/>
+    </w:rPr>
+  </w:style>
+  <w:style w:type="character" w:styleId="ListLabel29">
+    <w:name w:val="ListLabel 29"/>
+    <w:qFormat/>
+    <w:rPr>
+      <w:rFonts w:cs="Courier New"/>
+    </w:rPr>
+  </w:style>
+  <w:style w:type="character" w:styleId="ListLabel30">
+    <w:name w:val="ListLabel 30"/>
+    <w:qFormat/>
+    <w:rPr>
+      <w:rFonts w:cs="Wingdings"/>
+    </w:rPr>
+  </w:style>
+  <w:style w:type="character" w:styleId="ListLabel31">
+    <w:name w:val="ListLabel 31"/>
+    <w:qFormat/>
+    <w:rPr>
+      <w:rFonts w:cs="Symbol"/>
+    </w:rPr>
+  </w:style>
+  <w:style w:type="character" w:styleId="ListLabel32">
+    <w:name w:val="ListLabel 32"/>
+    <w:qFormat/>
+    <w:rPr>
+      <w:rFonts w:cs="Courier New"/>
+    </w:rPr>
+  </w:style>
+  <w:style w:type="character" w:styleId="ListLabel33">
+    <w:name w:val="ListLabel 33"/>
+    <w:qFormat/>
+    <w:rPr>
+      <w:rFonts w:cs="Wingdings"/>
+    </w:rPr>
+  </w:style>
+  <w:style w:type="character" w:styleId="ListLabel34">
+    <w:name w:val="ListLabel 34"/>
+    <w:qFormat/>
+    <w:rPr>
+      <w:sz w:val="26"/>
+      <w:szCs w:val="26"/>
+    </w:rPr>
+  </w:style>
+  <w:style w:type="character" w:styleId="ListLabel35">
+    <w:name w:val="ListLabel 35"/>
+    <w:qFormat/>
+    <w:rPr/>
+  </w:style>
   <w:style w:type="paragraph" w:styleId="Heading">
     <w:name w:val="Heading"/>
     <w:basedOn w:val="Normal"/>

</xml_diff>